<commit_message>
Update Background Material for ESS visualization exercises
</commit_message>
<xml_diff>
--- a/1_Sylabus/23_Sommer_Seminarplan_Politische_Pyschologie.docx
+++ b/1_Sylabus/23_Sommer_Seminarplan_Politische_Pyschologie.docx
@@ -215,7 +215,7 @@
           <w:bCs/>
           <w:u w:val="single"/>
         </w:rPr>
-        <w:t>Theorien und Anwendungen</w:t>
+        <w:t>(15451)</w:t>
       </w:r>
       <w:r>
         <w:rPr>
@@ -223,7 +223,31 @@
           <w:bCs/>
           <w:u w:val="single"/>
         </w:rPr>
+        <w:t xml:space="preserve">: </w:t>
+      </w:r>
+      <w:r>
+        <w:rPr>
+          <w:b/>
+          <w:bCs/>
+          <w:u w:val="single"/>
+        </w:rPr>
+        <w:t>Theorien und Anwendungen</w:t>
+      </w:r>
+      <w:r>
+        <w:rPr>
+          <w:b/>
+          <w:bCs/>
+          <w:u w:val="single"/>
+        </w:rPr>
         <w:t xml:space="preserve"> der politischen Psychologie</w:t>
+      </w:r>
+      <w:r>
+        <w:rPr>
+          <w:b/>
+          <w:bCs/>
+          <w:u w:val="single"/>
+        </w:rPr>
+        <w:t xml:space="preserve"> </w:t>
       </w:r>
     </w:p>
     <w:p>
@@ -765,15 +789,7 @@
         <w:sym w:font="Wingdings" w:char="F0E0"/>
       </w:r>
       <w:r>
-        <w:t xml:space="preserve"> </w:t>
-      </w:r>
-      <w:proofErr w:type="gramStart"/>
-      <w:r>
-        <w:t>Siehe</w:t>
-      </w:r>
-      <w:proofErr w:type="gramEnd"/>
-      <w:r>
-        <w:t xml:space="preserve"> Teilnahme und Arbeitsgruppen. </w:t>
+        <w:t xml:space="preserve"> Siehe Teilnahme und Arbeitsgruppen. </w:t>
       </w:r>
     </w:p>
     <w:p>
@@ -815,10 +831,16 @@
         <w:t xml:space="preserve">aktiven Teilnahme. </w:t>
       </w:r>
       <w:r>
-        <w:t xml:space="preserve"> Um die Theorien des Kurses zu </w:t>
-      </w:r>
-      <w:r>
         <w:t xml:space="preserve"> </w:t>
+      </w:r>
+      <w:r>
+        <w:t xml:space="preserve">Abgabefrist ist der </w:t>
+      </w:r>
+      <w:r>
+        <w:t xml:space="preserve">7.9.2023. </w:t>
+      </w:r>
+      <w:r>
+        <w:t xml:space="preserve">Um </w:t>
       </w:r>
     </w:p>
     <w:p>
@@ -828,6 +850,9 @@
         <w:ind w:left="2118"/>
       </w:pPr>
       <w:r>
+        <w:t xml:space="preserve">die Theorien des Kurses zu </w:t>
+      </w:r>
+      <w:r>
         <w:t xml:space="preserve">prüfen, werden alle Studierenden zum Ende des Seminars eine eigene Datenanalyse vorstellen. </w:t>
       </w:r>
       <w:r>
@@ -866,13 +891,8 @@
         <w:t>Für die Teilnahme am Kurs benötigen Sie einen PC</w:t>
       </w:r>
       <w:r>
-        <w:t>/</w:t>
-      </w:r>
-      <w:proofErr w:type="gramStart"/>
-      <w:r>
-        <w:t>Mac</w:t>
-      </w:r>
-      <w:proofErr w:type="gramEnd"/>
+        <w:t>/Mac</w:t>
+      </w:r>
       <w:r>
         <w:t xml:space="preserve"> auf dem das Statistikprogramm R und R-Studio installiert und </w:t>
       </w:r>
@@ -972,7 +992,6 @@
       <w:r>
         <w:t xml:space="preserve">wählen einer der übergeordneten Theoriefelder </w:t>
       </w:r>
-      <w:proofErr w:type="gramStart"/>
       <w:r>
         <w:t xml:space="preserve">und </w:t>
       </w:r>
@@ -980,11 +999,7 @@
         <w:t xml:space="preserve"> </w:t>
       </w:r>
       <w:r>
-        <w:t>Anwendungsbereiche</w:t>
-      </w:r>
-      <w:proofErr w:type="gramEnd"/>
-      <w:r>
-        <w:t xml:space="preserve"> aus</w:t>
+        <w:t>Anwendungsbereiche aus</w:t>
       </w:r>
       <w:r>
         <w:t xml:space="preserve"> </w:t>
@@ -1085,13 +1100,11 @@
     <w:p/>
     <w:p/>
     <w:p/>
-    <w:p/>
     <w:p>
       <w:pPr>
         <w:pStyle w:val="Heading2"/>
       </w:pPr>
       <w:r>
-        <w:lastRenderedPageBreak/>
         <w:t xml:space="preserve"> </w:t>
       </w:r>
       <w:r>
@@ -1687,15 +1700,7 @@
         <w:t>45</w:t>
       </w:r>
       <w:r>
-        <w:t xml:space="preserve">00 Worte, exkl. </w:t>
-      </w:r>
-      <w:proofErr w:type="gramStart"/>
-      <w:r>
-        <w:t>Bibliographie</w:t>
-      </w:r>
-      <w:proofErr w:type="gramEnd"/>
-      <w:r>
-        <w:t>)</w:t>
+        <w:t>00 Worte, exkl. Bibliographie)</w:t>
       </w:r>
       <w:r>
         <w:t xml:space="preserve"> oder Präsentationsausarbeitung (3000 Worte, exkl. Bibliographie) </w:t>
@@ -1708,15 +1713,7 @@
       </w:r>
       <w:r>
         <w:tab/>
-        <w:t xml:space="preserve">Anmeldung und Abgabe des </w:t>
-      </w:r>
-      <w:proofErr w:type="gramStart"/>
-      <w:r>
-        <w:t>Exposés</w:t>
-      </w:r>
-      <w:proofErr w:type="gramEnd"/>
-      <w:r>
-        <w:t xml:space="preserve"> für die Hausarbeit</w:t>
+        <w:t>Anmeldung und Abgabe des Exposés für die Hausarbeit</w:t>
       </w:r>
     </w:p>
     <w:p/>
@@ -1990,25 +1987,7 @@
           <w:iCs/>
           <w:lang w:val="de-DE"/>
         </w:rPr>
-        <w:t xml:space="preserve">Politische </w:t>
-      </w:r>
-      <w:proofErr w:type="gramStart"/>
-      <w:r>
-        <w:rPr>
-          <w:i/>
-          <w:iCs/>
-          <w:lang w:val="de-DE"/>
-        </w:rPr>
-        <w:t>Vierteljahresschrift :</w:t>
-      </w:r>
-      <w:proofErr w:type="gramEnd"/>
-      <w:r>
-        <w:rPr>
-          <w:i/>
-          <w:iCs/>
-          <w:lang w:val="de-DE"/>
-        </w:rPr>
-        <w:t xml:space="preserve"> PVS. Sonderheft</w:t>
+        <w:t>Politische Vierteljahresschrift : PVS. Sonderheft</w:t>
       </w:r>
       <w:r>
         <w:rPr>
@@ -2231,15 +2210,7 @@
         <w:pStyle w:val="citations"/>
       </w:pPr>
       <w:r>
-        <w:t xml:space="preserve">Jordan, Christian </w:t>
-      </w:r>
-      <w:proofErr w:type="gramStart"/>
-      <w:r>
-        <w:t>H.</w:t>
-      </w:r>
-      <w:proofErr w:type="gramEnd"/>
-      <w:r>
-        <w:t xml:space="preserve"> and Mark P. Zanna. </w:t>
+        <w:t xml:space="preserve">Jordan, Christian H. and Mark P. Zanna. </w:t>
       </w:r>
       <w:r>
         <w:t>1999. “How to Read a Journal Article in Social Psychology.” In The Self in Social Psychology, ed. R. F. Baumeister. Philadelphia: Psychology Press, 461-470.</w:t>
@@ -3426,6 +3397,7 @@
         <w:suppressAutoHyphens w:val="0"/>
         <w:ind w:left="475" w:hanging="475"/>
         <w:rPr>
+          <w:rStyle w:val="Hyperlink"/>
           <w:lang w:val="en-US"/>
         </w:rPr>
       </w:pPr>
@@ -3487,9 +3459,50 @@
         <w:suppressAutoHyphens w:val="0"/>
         <w:ind w:left="475" w:hanging="475"/>
         <w:rPr>
+          <w:lang w:val="en-US"/>
+        </w:rPr>
+      </w:pPr>
+    </w:p>
+    <w:p>
+      <w:pPr>
+        <w:widowControl/>
+        <w:suppressAutoHyphens w:val="0"/>
+        <w:ind w:left="475" w:hanging="475"/>
+      </w:pPr>
+      <w:r>
+        <w:rPr>
           <w:b/>
           <w:bCs/>
-          <w:lang w:val="en-US"/>
+        </w:rPr>
+        <w:t xml:space="preserve">Video: </w:t>
+      </w:r>
+      <w:r>
+        <w:rPr>
+          <w:b/>
+          <w:bCs/>
+        </w:rPr>
+        <w:tab/>
+      </w:r>
+      <w:r>
+        <w:t xml:space="preserve">ESS und </w:t>
+      </w:r>
+      <w:proofErr w:type="spellStart"/>
+      <w:r>
+        <w:t>Visualsierungen</w:t>
+      </w:r>
+      <w:proofErr w:type="spellEnd"/>
+      <w:r>
+        <w:t xml:space="preserve">  </w:t>
+      </w:r>
+    </w:p>
+    <w:p>
+      <w:pPr>
+        <w:widowControl/>
+        <w:suppressAutoHyphens w:val="0"/>
+        <w:ind w:left="475" w:hanging="475"/>
+        <w:rPr>
+          <w:b/>
+          <w:bCs/>
         </w:rPr>
       </w:pPr>
     </w:p>
@@ -3653,6 +3666,7 @@
           <w:iCs/>
           <w:lang w:val="en-US"/>
         </w:rPr>
+        <w:lastRenderedPageBreak/>
         <w:t>Journal of Social Psychology</w:t>
       </w:r>
       <w:r>
@@ -3693,7 +3707,6 @@
           <w:i/>
           <w:iCs/>
         </w:rPr>
-        <w:lastRenderedPageBreak/>
         <w:t xml:space="preserve">Anwendung – </w:t>
       </w:r>
       <w:r>
@@ -3796,25 +3809,9 @@
       <w:r>
         <w:rPr>
           <w:color w:val="000000"/>
-          <w:lang w:val="de-DE"/>
-        </w:rPr>
-        <w:t xml:space="preserve">Personality and Individual </w:t>
-      </w:r>
-      <w:proofErr w:type="spellStart"/>
-      <w:r>
-        <w:rPr>
-          <w:color w:val="000000"/>
-          <w:lang w:val="de-DE"/>
-        </w:rPr>
-        <w:t>Differences</w:t>
-      </w:r>
-      <w:proofErr w:type="spellEnd"/>
-      <w:r>
-        <w:rPr>
-          <w:color w:val="000000"/>
-          <w:lang w:val="de-DE"/>
-        </w:rPr>
-        <w:t xml:space="preserve">, 115, 7–12. </w:t>
+          <w:lang w:val="en-GB"/>
+        </w:rPr>
+        <w:t xml:space="preserve">Personality and Individual Differences, 115, 7–12. </w:t>
       </w:r>
       <w:hyperlink r:id="rId24" w:history="1">
         <w:r>
@@ -4056,6 +4053,9 @@
           <w:tab w:val="left" w:pos="630"/>
         </w:tabs>
         <w:ind w:left="630" w:hanging="630"/>
+        <w:rPr>
+          <w:lang w:val="en-GB"/>
+        </w:rPr>
       </w:pPr>
       <w:r>
         <w:rPr>
@@ -4077,37 +4077,29 @@
         <w:rPr>
           <w:i/>
           <w:iCs/>
+          <w:lang w:val="en-GB"/>
         </w:rPr>
         <w:t>Political Communication</w:t>
       </w:r>
       <w:r>
-        <w:t xml:space="preserve"> 34, </w:t>
-      </w:r>
-      <w:proofErr w:type="spellStart"/>
-      <w:r>
-        <w:t>no</w:t>
-      </w:r>
-      <w:proofErr w:type="spellEnd"/>
-      <w:r>
-        <w:t>. 4 (</w:t>
-      </w:r>
-      <w:proofErr w:type="spellStart"/>
-      <w:r>
-        <w:t>October</w:t>
-      </w:r>
-      <w:proofErr w:type="spellEnd"/>
-      <w:r>
-        <w:t xml:space="preserve"> 2, 2017): 607–26. </w:t>
+        <w:rPr>
+          <w:lang w:val="en-GB"/>
+        </w:rPr>
+        <w:t xml:space="preserve"> 34, no. 4 (October 2, 2017): 607–26. </w:t>
       </w:r>
       <w:hyperlink r:id="rId25" w:history="1">
         <w:r>
           <w:rPr>
             <w:rStyle w:val="Hyperlink"/>
+            <w:lang w:val="en-GB"/>
           </w:rPr>
           <w:t>https://doi.org/10.1080/10584609.2017.1316807</w:t>
         </w:r>
       </w:hyperlink>
       <w:r>
+        <w:rPr>
+          <w:lang w:val="en-GB"/>
+        </w:rPr>
         <w:t>.</w:t>
       </w:r>
     </w:p>
@@ -4120,48 +4112,108 @@
         <w:suppressAutoHyphens w:val="0"/>
         <w:spacing w:before="100" w:beforeAutospacing="1" w:after="100" w:afterAutospacing="1"/>
         <w:ind w:left="480" w:hanging="480"/>
-      </w:pPr>
-      <w:r>
+        <w:rPr>
+          <w:lang w:val="en-GB"/>
+        </w:rPr>
+      </w:pPr>
+      <w:r>
+        <w:rPr>
+          <w:lang w:val="en-GB"/>
+        </w:rPr>
         <w:t xml:space="preserve"> </w:t>
       </w:r>
-      <w:r>
-        <w:t>Sitzung 10</w:t>
-      </w:r>
-      <w:r>
-        <w:tab/>
+      <w:proofErr w:type="spellStart"/>
+      <w:r>
+        <w:rPr>
+          <w:lang w:val="en-GB"/>
+        </w:rPr>
+        <w:t>Sitzung</w:t>
+      </w:r>
+      <w:proofErr w:type="spellEnd"/>
+      <w:r>
+        <w:rPr>
+          <w:lang w:val="en-GB"/>
+        </w:rPr>
+        <w:t xml:space="preserve"> 10</w:t>
+      </w:r>
+      <w:r>
+        <w:rPr>
+          <w:lang w:val="en-GB"/>
+        </w:rPr>
+        <w:tab/>
+      </w:r>
+      <w:proofErr w:type="spellStart"/>
+      <w:r>
+        <w:rPr>
+          <w:lang w:val="en-GB"/>
+        </w:rPr>
         <w:t>Emotionen</w:t>
       </w:r>
-      <w:r>
-        <w:tab/>
-      </w:r>
-      <w:r>
-        <w:tab/>
-      </w:r>
-      <w:r>
-        <w:tab/>
-      </w:r>
-      <w:r>
-        <w:tab/>
-      </w:r>
-      <w:r>
-        <w:tab/>
-      </w:r>
-      <w:r>
-        <w:tab/>
-      </w:r>
-      <w:r>
-        <w:tab/>
-      </w:r>
-      <w:r>
-        <w:tab/>
-      </w:r>
-      <w:r>
+      <w:proofErr w:type="spellEnd"/>
+      <w:r>
+        <w:rPr>
+          <w:lang w:val="en-GB"/>
+        </w:rPr>
+        <w:tab/>
+      </w:r>
+      <w:r>
+        <w:rPr>
+          <w:lang w:val="en-GB"/>
+        </w:rPr>
+        <w:tab/>
+      </w:r>
+      <w:r>
+        <w:rPr>
+          <w:lang w:val="en-GB"/>
+        </w:rPr>
+        <w:tab/>
+      </w:r>
+      <w:r>
+        <w:rPr>
+          <w:lang w:val="en-GB"/>
+        </w:rPr>
+        <w:tab/>
+      </w:r>
+      <w:r>
+        <w:rPr>
+          <w:lang w:val="en-GB"/>
+        </w:rPr>
+        <w:tab/>
+      </w:r>
+      <w:r>
+        <w:rPr>
+          <w:lang w:val="en-GB"/>
+        </w:rPr>
+        <w:tab/>
+      </w:r>
+      <w:r>
+        <w:rPr>
+          <w:lang w:val="en-GB"/>
+        </w:rPr>
+        <w:tab/>
+      </w:r>
+      <w:r>
+        <w:rPr>
+          <w:lang w:val="en-GB"/>
+        </w:rPr>
+        <w:tab/>
+      </w:r>
+      <w:r>
+        <w:rPr>
+          <w:lang w:val="en-GB"/>
+        </w:rPr>
         <w:t>2023</w:t>
       </w:r>
       <w:r>
+        <w:rPr>
+          <w:lang w:val="en-GB"/>
+        </w:rPr>
         <w:t>-06-2</w:t>
       </w:r>
       <w:r>
+        <w:rPr>
+          <w:lang w:val="en-GB"/>
+        </w:rPr>
         <w:t>6</w:t>
       </w:r>
     </w:p>
@@ -4170,14 +4222,26 @@
         <w:rPr>
           <w:i/>
           <w:iCs/>
-        </w:rPr>
-      </w:pPr>
-      <w:r>
-        <w:rPr>
-          <w:i/>
-          <w:iCs/>
-        </w:rPr>
-        <w:t xml:space="preserve">Grundlagen Text </w:t>
+          <w:lang w:val="en-GB"/>
+        </w:rPr>
+      </w:pPr>
+      <w:proofErr w:type="spellStart"/>
+      <w:r>
+        <w:rPr>
+          <w:i/>
+          <w:iCs/>
+          <w:lang w:val="en-GB"/>
+        </w:rPr>
+        <w:t>Grundlagen</w:t>
+      </w:r>
+      <w:proofErr w:type="spellEnd"/>
+      <w:r>
+        <w:rPr>
+          <w:i/>
+          <w:iCs/>
+          <w:lang w:val="en-GB"/>
+        </w:rPr>
+        <w:t xml:space="preserve"> Text </w:t>
       </w:r>
     </w:p>
     <w:p>
@@ -4186,6 +4250,7 @@
         <w:rPr>
           <w:i/>
           <w:iCs/>
+          <w:lang w:val="en-GB"/>
         </w:rPr>
       </w:pPr>
     </w:p>
@@ -4240,21 +4305,62 @@
         <w:rPr>
           <w:i/>
           <w:iCs/>
-        </w:rPr>
-      </w:pPr>
-      <w:r>
-        <w:rPr>
-          <w:i/>
-          <w:iCs/>
-        </w:rPr>
-        <w:t xml:space="preserve">Anwendung – </w:t>
-      </w:r>
-      <w:r>
-        <w:rPr>
-          <w:i/>
-          <w:iCs/>
-        </w:rPr>
-        <w:t xml:space="preserve">Politisches Verhalten </w:t>
+          <w:lang w:val="en-GB"/>
+        </w:rPr>
+      </w:pPr>
+      <w:proofErr w:type="spellStart"/>
+      <w:r>
+        <w:rPr>
+          <w:i/>
+          <w:iCs/>
+          <w:lang w:val="en-GB"/>
+        </w:rPr>
+        <w:t>Anwendung</w:t>
+      </w:r>
+      <w:proofErr w:type="spellEnd"/>
+      <w:r>
+        <w:rPr>
+          <w:i/>
+          <w:iCs/>
+          <w:lang w:val="en-GB"/>
+        </w:rPr>
+        <w:t xml:space="preserve"> – </w:t>
+      </w:r>
+      <w:proofErr w:type="spellStart"/>
+      <w:r>
+        <w:rPr>
+          <w:i/>
+          <w:iCs/>
+          <w:lang w:val="en-GB"/>
+        </w:rPr>
+        <w:t>Politisches</w:t>
+      </w:r>
+      <w:proofErr w:type="spellEnd"/>
+      <w:r>
+        <w:rPr>
+          <w:i/>
+          <w:iCs/>
+          <w:lang w:val="en-GB"/>
+        </w:rPr>
+        <w:t xml:space="preserve"> </w:t>
+      </w:r>
+      <w:proofErr w:type="spellStart"/>
+      <w:r>
+        <w:rPr>
+          <w:i/>
+          <w:iCs/>
+          <w:lang w:val="en-GB"/>
+        </w:rPr>
+        <w:t>Verhalten</w:t>
+      </w:r>
+      <w:proofErr w:type="spellEnd"/>
+      <w:r>
+        <w:rPr>
+          <w:i/>
+          <w:iCs/>
+          <w:lang w:val="en-GB"/>
+        </w:rPr>
+        <w:t xml:space="preserve"> </w:t>
       </w:r>
     </w:p>
     <w:p>
@@ -4265,7 +4371,6 @@
         <w:ind w:left="480" w:hanging="480"/>
         <w:rPr>
           <w:color w:val="000000"/>
-          <w:lang w:val="en-US"/>
         </w:rPr>
       </w:pPr>
       <w:r>
@@ -4278,21 +4383,18 @@
       <w:r>
         <w:rPr>
           <w:color w:val="000000"/>
-          <w:lang w:val="en-US"/>
         </w:rPr>
         <w:t xml:space="preserve">In: The Journal of Politics. </w:t>
       </w:r>
       <w:r>
         <w:rPr>
           <w:color w:val="000000"/>
-          <w:lang w:val="en-US"/>
         </w:rPr>
         <w:t>https://</w:t>
       </w:r>
       <w:r>
         <w:rPr>
           <w:color w:val="000000"/>
-          <w:lang w:val="en-US"/>
         </w:rPr>
         <w:t>DOI: 10.1086/718979</w:t>
       </w:r>
@@ -4337,7 +4439,6 @@
           <w:i/>
           <w:iCs/>
         </w:rPr>
-        <w:lastRenderedPageBreak/>
         <w:t xml:space="preserve">Anwendung – Vorurteile, Rassismus &amp; gruppenbezogene Menschenfeindlichkeit </w:t>
       </w:r>
     </w:p>
@@ -4488,56 +4589,6 @@
         <w:spacing w:before="100" w:beforeAutospacing="1" w:after="100" w:afterAutospacing="1"/>
         <w:ind w:left="480" w:hanging="480"/>
       </w:pPr>
-      <w:r>
-        <w:t>Sitzung 12</w:t>
-      </w:r>
-      <w:r>
-        <w:tab/>
-      </w:r>
-      <w:r>
-        <w:t>Was haben wir gelernt?</w:t>
-      </w:r>
-      <w:r>
-        <w:tab/>
-      </w:r>
-      <w:r>
-        <w:tab/>
-      </w:r>
-      <w:r>
-        <w:tab/>
-      </w:r>
-      <w:r>
-        <w:tab/>
-      </w:r>
-      <w:r>
-        <w:tab/>
-      </w:r>
-      <w:r>
-        <w:tab/>
-      </w:r>
-      <w:r>
-        <w:t>2023</w:t>
-      </w:r>
-      <w:r>
-        <w:t>-07-1</w:t>
-      </w:r>
-      <w:r>
-        <w:t>0</w:t>
-      </w:r>
-    </w:p>
-    <w:p>
-      <w:pPr>
-        <w:widowControl/>
-        <w:suppressAutoHyphens w:val="0"/>
-        <w:spacing w:before="100" w:beforeAutospacing="1" w:after="100" w:afterAutospacing="1"/>
-        <w:ind w:left="480" w:hanging="480"/>
-      </w:pPr>
-      <w:r>
-        <w:t>Vorstellung der Datenpräsentationen</w:t>
-      </w:r>
-      <w:r>
-        <w:t xml:space="preserve">: Abgabe bis zum </w:t>
-      </w:r>
     </w:p>
     <w:p>
       <w:pPr>
@@ -4550,6 +4601,87 @@
         <w:ind w:left="480" w:hanging="480"/>
       </w:pPr>
       <w:r>
+        <w:t>Sitzung 12</w:t>
+      </w:r>
+      <w:r>
+        <w:tab/>
+      </w:r>
+      <w:r>
+        <w:t>Was haben wir gelernt?</w:t>
+      </w:r>
+      <w:r>
+        <w:tab/>
+      </w:r>
+      <w:r>
+        <w:tab/>
+      </w:r>
+      <w:r>
+        <w:tab/>
+      </w:r>
+      <w:r>
+        <w:tab/>
+      </w:r>
+      <w:r>
+        <w:tab/>
+      </w:r>
+      <w:r>
+        <w:tab/>
+      </w:r>
+      <w:r>
+        <w:t>2023</w:t>
+      </w:r>
+      <w:r>
+        <w:t>-07-1</w:t>
+      </w:r>
+      <w:r>
+        <w:t>0</w:t>
+      </w:r>
+    </w:p>
+    <w:p>
+      <w:pPr>
+        <w:widowControl/>
+        <w:suppressAutoHyphens w:val="0"/>
+        <w:spacing w:before="100" w:beforeAutospacing="1" w:after="100" w:afterAutospacing="1"/>
+        <w:ind w:left="480" w:hanging="480"/>
+      </w:pPr>
+      <w:r>
+        <w:t>Vorstellung der Datenpräsentationen</w:t>
+      </w:r>
+      <w:r>
+        <w:t xml:space="preserve">: Abgabe bis zum </w:t>
+      </w:r>
+      <w:r>
+        <w:t>7.9</w:t>
+      </w:r>
+      <w:r>
+        <w:t>.</w:t>
+      </w:r>
+      <w:r>
+        <w:t xml:space="preserve"> 2023</w:t>
+      </w:r>
+    </w:p>
+    <w:p>
+      <w:pPr>
+        <w:widowControl/>
+        <w:pBdr>
+          <w:bottom w:val="single" w:sz="12" w:space="1" w:color="auto"/>
+        </w:pBdr>
+        <w:suppressAutoHyphens w:val="0"/>
+        <w:spacing w:before="100" w:beforeAutospacing="1" w:after="100" w:afterAutospacing="1"/>
+        <w:ind w:left="480" w:hanging="480"/>
+      </w:pPr>
+    </w:p>
+    <w:p>
+      <w:pPr>
+        <w:widowControl/>
+        <w:pBdr>
+          <w:bottom w:val="single" w:sz="12" w:space="1" w:color="auto"/>
+        </w:pBdr>
+        <w:suppressAutoHyphens w:val="0"/>
+        <w:spacing w:before="100" w:beforeAutospacing="1" w:after="100" w:afterAutospacing="1"/>
+        <w:ind w:left="480" w:hanging="480"/>
+      </w:pPr>
+      <w:r>
         <w:t>Sitzung 13</w:t>
       </w:r>
       <w:r>
@@ -4574,7 +4706,10 @@
         <w:t>2023</w:t>
       </w:r>
       <w:r>
-        <w:t>-07-18</w:t>
+        <w:t>-07-1</w:t>
+      </w:r>
+      <w:r>
+        <w:t>7</w:t>
       </w:r>
     </w:p>
     <w:p>
@@ -6160,46 +6295,46 @@
       </w:rPr>
     </w:lvl>
   </w:abstractNum>
-  <w:num w:numId="1" w16cid:durableId="579754756">
+  <w:num w:numId="1" w16cid:durableId="1140221496">
     <w:abstractNumId w:val="9"/>
   </w:num>
-  <w:num w:numId="2" w16cid:durableId="999578770">
+  <w:num w:numId="2" w16cid:durableId="1036615534">
     <w:abstractNumId w:val="13"/>
   </w:num>
-  <w:num w:numId="3" w16cid:durableId="356740375">
+  <w:num w:numId="3" w16cid:durableId="1018967253">
     <w:abstractNumId w:val="8"/>
   </w:num>
-  <w:num w:numId="4" w16cid:durableId="1818496302">
+  <w:num w:numId="4" w16cid:durableId="2048866828">
     <w:abstractNumId w:val="1"/>
   </w:num>
-  <w:num w:numId="5" w16cid:durableId="284427328">
+  <w:num w:numId="5" w16cid:durableId="782958626">
     <w:abstractNumId w:val="4"/>
   </w:num>
-  <w:num w:numId="6" w16cid:durableId="862014410">
+  <w:num w:numId="6" w16cid:durableId="693458026">
     <w:abstractNumId w:val="10"/>
   </w:num>
-  <w:num w:numId="7" w16cid:durableId="636689761">
+  <w:num w:numId="7" w16cid:durableId="1620531631">
     <w:abstractNumId w:val="5"/>
   </w:num>
-  <w:num w:numId="8" w16cid:durableId="2001155631">
+  <w:num w:numId="8" w16cid:durableId="478765729">
     <w:abstractNumId w:val="0"/>
   </w:num>
-  <w:num w:numId="9" w16cid:durableId="1192188294">
+  <w:num w:numId="9" w16cid:durableId="676004228">
     <w:abstractNumId w:val="12"/>
   </w:num>
-  <w:num w:numId="10" w16cid:durableId="2018194613">
+  <w:num w:numId="10" w16cid:durableId="1212885583">
     <w:abstractNumId w:val="2"/>
   </w:num>
-  <w:num w:numId="11" w16cid:durableId="65343081">
+  <w:num w:numId="11" w16cid:durableId="2142922840">
     <w:abstractNumId w:val="6"/>
   </w:num>
-  <w:num w:numId="12" w16cid:durableId="647444450">
+  <w:num w:numId="12" w16cid:durableId="1156189061">
     <w:abstractNumId w:val="11"/>
   </w:num>
-  <w:num w:numId="13" w16cid:durableId="189269005">
+  <w:num w:numId="13" w16cid:durableId="509490814">
     <w:abstractNumId w:val="3"/>
   </w:num>
-  <w:num w:numId="14" w16cid:durableId="1549412832">
+  <w:num w:numId="14" w16cid:durableId="1340504160">
     <w:abstractNumId w:val="7"/>
   </w:num>
 </w:numbering>
@@ -6324,7 +6459,6 @@
     <w:lsdException w:name="HTML Sample" w:semiHidden="1" w:unhideWhenUsed="1"/>
     <w:lsdException w:name="HTML Typewriter" w:semiHidden="1" w:unhideWhenUsed="1"/>
     <w:lsdException w:name="HTML Variable" w:semiHidden="1" w:unhideWhenUsed="1"/>
-    <w:lsdException w:name="Normal Table" w:semiHidden="1" w:unhideWhenUsed="1"/>
     <w:lsdException w:name="annotation subject" w:semiHidden="1" w:unhideWhenUsed="1"/>
     <w:lsdException w:name="No List" w:semiHidden="1" w:unhideWhenUsed="1"/>
     <w:lsdException w:name="Outline List 1" w:semiHidden="1" w:unhideWhenUsed="1"/>
@@ -6371,10 +6505,8 @@
     <w:lsdException w:name="Table Subtle 2" w:semiHidden="1" w:unhideWhenUsed="1"/>
     <w:lsdException w:name="Table Web 1" w:semiHidden="1" w:unhideWhenUsed="1"/>
     <w:lsdException w:name="Table Web 2" w:semiHidden="1" w:unhideWhenUsed="1"/>
-    <w:lsdException w:name="Table Web 3" w:semiHidden="1" w:unhideWhenUsed="1"/>
     <w:lsdException w:name="Balloon Text" w:semiHidden="1" w:unhideWhenUsed="1"/>
     <w:lsdException w:name="Table Grid" w:locked="1" w:uiPriority="0"/>
-    <w:lsdException w:name="Table Theme" w:semiHidden="1" w:unhideWhenUsed="1"/>
     <w:lsdException w:name="Placeholder Text" w:semiHidden="1"/>
     <w:lsdException w:name="No Spacing" w:uiPriority="1" w:qFormat="1"/>
     <w:lsdException w:name="Light Shading" w:uiPriority="60"/>
@@ -7119,8 +7251,8 @@
       <w:u w:val="single"/>
     </w:rPr>
   </w:style>
-  <w:style w:type="paragraph" w:customStyle="1" w:styleId="Datum">
-    <w:name w:val="Datum"/>
+  <w:style w:type="paragraph" w:customStyle="1" w:styleId="Datum1">
+    <w:name w:val="Datum1"/>
     <w:basedOn w:val="Normal"/>
     <w:link w:val="DatumChar"/>
     <w:qFormat/>
@@ -7137,7 +7269,7 @@
   <w:style w:type="character" w:customStyle="1" w:styleId="DatumChar">
     <w:name w:val="Datum Char"/>
     <w:basedOn w:val="DefaultParagraphFont"/>
-    <w:link w:val="Datum"/>
+    <w:link w:val="Datum1"/>
     <w:rsid w:val="001112DA"/>
     <w:rPr>
       <w:rFonts w:ascii="Times New Roman" w:eastAsia="Times New Roman" w:hAnsi="Times New Roman"/>
@@ -7566,7 +7698,7 @@
 </file>
 
 <file path=customXml/itemProps1.xml><?xml version="1.0" encoding="utf-8"?>
-<ds:datastoreItem xmlns:ds="http://schemas.openxmlformats.org/officeDocument/2006/customXml" ds:itemID="{0CA59114-D61A-42CA-8F99-02953A883EC3}">
+<ds:datastoreItem xmlns:ds="http://schemas.openxmlformats.org/officeDocument/2006/customXml" ds:itemID="{67206835-872E-493C-BC28-7A887C992D19}">
   <ds:schemaRefs>
     <ds:schemaRef ds:uri="http://schemas.openxmlformats.org/officeDocument/2006/bibliography"/>
   </ds:schemaRefs>

</xml_diff>

<commit_message>
Updated Syllabus and Slides for Week 1
Changed submission policy + Slides for Week 1
</commit_message>
<xml_diff>
--- a/1_Sylabus/23_Sommer_Seminarplan_Politische_Pyschologie.docx
+++ b/1_Sylabus/23_Sommer_Seminarplan_Politische_Pyschologie.docx
@@ -1,6 +1,6 @@
 
 <file path=word/document.xml><?xml version="1.0" encoding="utf-8"?>
-<w:document xmlns:wpc="http://schemas.microsoft.com/office/word/2010/wordprocessingCanvas" xmlns:cx="http://schemas.microsoft.com/office/drawing/2014/chartex" xmlns:cx1="http://schemas.microsoft.com/office/drawing/2015/9/8/chartex" xmlns:cx2="http://schemas.microsoft.com/office/drawing/2015/10/21/chartex" xmlns:cx3="http://schemas.microsoft.com/office/drawing/2016/5/9/chartex" xmlns:cx4="http://schemas.microsoft.com/office/drawing/2016/5/10/chartex" xmlns:cx5="http://schemas.microsoft.com/office/drawing/2016/5/11/chartex" xmlns:cx6="http://schemas.microsoft.com/office/drawing/2016/5/12/chartex" xmlns:cx7="http://schemas.microsoft.com/office/drawing/2016/5/13/chartex" xmlns:cx8="http://schemas.microsoft.com/office/drawing/2016/5/14/chartex" xmlns:mc="http://schemas.openxmlformats.org/markup-compatibility/2006" xmlns:aink="http://schemas.microsoft.com/office/drawing/2016/ink" xmlns:am3d="http://schemas.microsoft.com/office/drawing/2017/model3d" xmlns:o="urn:schemas-microsoft-com:office:office" xmlns:oel="http://schemas.microsoft.com/office/2019/extlst" xmlns:r="http://schemas.openxmlformats.org/officeDocument/2006/relationships" xmlns:m="http://schemas.openxmlformats.org/officeDocument/2006/math" xmlns:v="urn:schemas-microsoft-com:vml" xmlns:wp14="http://schemas.microsoft.com/office/word/2010/wordprocessingDrawing" xmlns:wp="http://schemas.openxmlformats.org/drawingml/2006/wordprocessingDrawing" xmlns:w10="urn:schemas-microsoft-com:office:word" xmlns:w="http://schemas.openxmlformats.org/wordprocessingml/2006/main" xmlns:w14="http://schemas.microsoft.com/office/word/2010/wordml" xmlns:w15="http://schemas.microsoft.com/office/word/2012/wordml" xmlns:w16cex="http://schemas.microsoft.com/office/word/2018/wordml/cex" xmlns:w16cid="http://schemas.microsoft.com/office/word/2016/wordml/cid" xmlns:w16="http://schemas.microsoft.com/office/word/2018/wordml" xmlns:w16du="http://schemas.microsoft.com/office/word/2023/wordml/word16du" xmlns:w16sdtdh="http://schemas.microsoft.com/office/word/2020/wordml/sdtdatahash" xmlns:w16se="http://schemas.microsoft.com/office/word/2015/wordml/symex" xmlns:wpg="http://schemas.microsoft.com/office/word/2010/wordprocessingGroup" xmlns:wpi="http://schemas.microsoft.com/office/word/2010/wordprocessingInk" xmlns:wne="http://schemas.microsoft.com/office/word/2006/wordml" xmlns:wps="http://schemas.microsoft.com/office/word/2010/wordprocessingShape" mc:Ignorable="w14 w15 w16se w16cid w16 w16cex w16sdtdh wp14">
+<w:document xmlns:wpc="http://schemas.microsoft.com/office/word/2010/wordprocessingCanvas" xmlns:cx="http://schemas.microsoft.com/office/drawing/2014/chartex" xmlns:cx1="http://schemas.microsoft.com/office/drawing/2015/9/8/chartex" xmlns:cx2="http://schemas.microsoft.com/office/drawing/2015/10/21/chartex" xmlns:cx3="http://schemas.microsoft.com/office/drawing/2016/5/9/chartex" xmlns:cx4="http://schemas.microsoft.com/office/drawing/2016/5/10/chartex" xmlns:cx5="http://schemas.microsoft.com/office/drawing/2016/5/11/chartex" xmlns:cx6="http://schemas.microsoft.com/office/drawing/2016/5/12/chartex" xmlns:cx7="http://schemas.microsoft.com/office/drawing/2016/5/13/chartex" xmlns:cx8="http://schemas.microsoft.com/office/drawing/2016/5/14/chartex" xmlns:mc="http://schemas.openxmlformats.org/markup-compatibility/2006" xmlns:aink="http://schemas.microsoft.com/office/drawing/2016/ink" xmlns:am3d="http://schemas.microsoft.com/office/drawing/2017/model3d" xmlns:o="urn:schemas-microsoft-com:office:office" xmlns:oel="http://schemas.microsoft.com/office/2019/extlst" xmlns:r="http://schemas.openxmlformats.org/officeDocument/2006/relationships" xmlns:m="http://schemas.openxmlformats.org/officeDocument/2006/math" xmlns:v="urn:schemas-microsoft-com:vml" xmlns:wp14="http://schemas.microsoft.com/office/word/2010/wordprocessingDrawing" xmlns:wp="http://schemas.openxmlformats.org/drawingml/2006/wordprocessingDrawing" xmlns:w10="urn:schemas-microsoft-com:office:word" xmlns:w="http://schemas.openxmlformats.org/wordprocessingml/2006/main" xmlns:w14="http://schemas.microsoft.com/office/word/2010/wordml" xmlns:w15="http://schemas.microsoft.com/office/word/2012/wordml" xmlns:w16cex="http://schemas.microsoft.com/office/word/2018/wordml/cex" xmlns:w16cid="http://schemas.microsoft.com/office/word/2016/wordml/cid" xmlns:w16="http://schemas.microsoft.com/office/word/2018/wordml" xmlns:w16sdtdh="http://schemas.microsoft.com/office/word/2020/wordml/sdtdatahash" xmlns:w16se="http://schemas.microsoft.com/office/word/2015/wordml/symex" xmlns:wpg="http://schemas.microsoft.com/office/word/2010/wordprocessingGroup" xmlns:wpi="http://schemas.microsoft.com/office/word/2010/wordprocessingInk" xmlns:wne="http://schemas.microsoft.com/office/word/2006/wordml" xmlns:wps="http://schemas.microsoft.com/office/word/2010/wordprocessingShape" mc:Ignorable="w14 w15 w16se w16cid w16 w16cex w16sdtdh wp14">
   <w:body>
     <w:p>
       <w:pPr>
@@ -122,7 +122,6 @@
           <w:szCs w:val="24"/>
         </w:rPr>
       </w:pPr>
-      <w:proofErr w:type="spellStart"/>
       <w:r>
         <w:rPr>
           <w:rFonts w:ascii="Times New Roman" w:hAnsi="Times New Roman"/>
@@ -139,7 +138,6 @@
         </w:rPr>
         <w:t>aße</w:t>
       </w:r>
-      <w:proofErr w:type="spellEnd"/>
       <w:r>
         <w:rPr>
           <w:rFonts w:ascii="Times New Roman" w:hAnsi="Times New Roman"/>
@@ -215,15 +213,7 @@
           <w:bCs/>
           <w:u w:val="single"/>
         </w:rPr>
-        <w:t>(15451)</w:t>
-      </w:r>
-      <w:r>
-        <w:rPr>
-          <w:b/>
-          <w:bCs/>
-          <w:u w:val="single"/>
-        </w:rPr>
-        <w:t xml:space="preserve">: </w:t>
+        <w:t xml:space="preserve">(15451): </w:t>
       </w:r>
       <w:r>
         <w:rPr>
@@ -1107,7 +1097,13 @@
       <w:r>
         <w:t xml:space="preserve"> </w:t>
       </w:r>
-      <w:r>
+    </w:p>
+    <w:p>
+      <w:pPr>
+        <w:pStyle w:val="Heading2"/>
+      </w:pPr>
+      <w:r>
+        <w:lastRenderedPageBreak/>
         <w:t xml:space="preserve">Arbeitsgruppenübersicht </w:t>
       </w:r>
     </w:p>
@@ -1847,7 +1843,7 @@
           <w:sz w:val="24"/>
           <w:szCs w:val="24"/>
         </w:rPr>
-        <w:t xml:space="preserve"> im Papierformat im Büro</w:t>
+        <w:t xml:space="preserve"> </w:t>
       </w:r>
       <w:r>
         <w:rPr>
@@ -1855,15 +1851,7 @@
           <w:sz w:val="24"/>
           <w:szCs w:val="24"/>
         </w:rPr>
-        <w:t>/ Briefkasten</w:t>
-      </w:r>
-      <w:r>
-        <w:rPr>
-          <w:rFonts w:ascii="Times New Roman" w:hAnsi="Times New Roman"/>
-          <w:sz w:val="24"/>
-          <w:szCs w:val="24"/>
-        </w:rPr>
-        <w:t xml:space="preserve"> des Arbeitsbereiches BRD (Ihnestr. 22) ein.  </w:t>
+        <w:t xml:space="preserve">über die Abgabefunktion auf Blackboard ein. </w:t>
       </w:r>
     </w:p>
     <w:p>
@@ -2229,34 +2217,19 @@
           <w:lang w:val="en-US"/>
         </w:rPr>
       </w:pPr>
-      <w:proofErr w:type="spellStart"/>
-      <w:r>
-        <w:rPr>
-          <w:lang w:val="en-US"/>
-        </w:rPr>
-        <w:t>Sitzung</w:t>
-      </w:r>
-      <w:proofErr w:type="spellEnd"/>
-      <w:r>
-        <w:rPr>
-          <w:lang w:val="en-US"/>
-        </w:rPr>
-        <w:t xml:space="preserve"> 3</w:t>
-      </w:r>
-      <w:r>
-        <w:rPr>
-          <w:lang w:val="en-US"/>
-        </w:rPr>
-        <w:tab/>
-      </w:r>
-      <w:proofErr w:type="spellStart"/>
-      <w:r>
-        <w:rPr>
-          <w:lang w:val="en-US"/>
-        </w:rPr>
+      <w:r>
+        <w:rPr>
+          <w:lang w:val="en-US"/>
+        </w:rPr>
+        <w:t>Sitzung 3</w:t>
+      </w:r>
+      <w:r>
+        <w:rPr>
+          <w:lang w:val="en-US"/>
+        </w:rPr>
+        <w:tab/>
         <w:t>Persönlichkeit</w:t>
       </w:r>
-      <w:proofErr w:type="spellEnd"/>
       <w:r>
         <w:rPr>
           <w:lang w:val="en-US"/>
@@ -2336,23 +2309,13 @@
           <w:lang w:val="en-US"/>
         </w:rPr>
       </w:pPr>
-      <w:proofErr w:type="spellStart"/>
       <w:r>
         <w:rPr>
           <w:i/>
           <w:iCs/>
           <w:lang w:val="en-US"/>
         </w:rPr>
-        <w:t>Grundlagen</w:t>
-      </w:r>
-      <w:proofErr w:type="spellEnd"/>
-      <w:r>
-        <w:rPr>
-          <w:i/>
-          <w:iCs/>
-          <w:lang w:val="en-US"/>
-        </w:rPr>
-        <w:t xml:space="preserve"> Text </w:t>
+        <w:t xml:space="preserve">Grundlagen Text </w:t>
       </w:r>
     </w:p>
     <w:p>
@@ -2596,7 +2559,6 @@
           <w:lang w:val="en-US"/>
         </w:rPr>
       </w:pPr>
-      <w:proofErr w:type="spellStart"/>
       <w:r>
         <w:rPr>
           <w:i/>
@@ -2604,52 +2566,15 @@
           <w:lang w:val="en-US"/>
         </w:rPr>
         <w:lastRenderedPageBreak/>
-        <w:t>Anwendung</w:t>
-      </w:r>
-      <w:proofErr w:type="spellEnd"/>
+        <w:t xml:space="preserve">Anwendung – </w:t>
+      </w:r>
       <w:r>
         <w:rPr>
           <w:i/>
           <w:iCs/>
           <w:lang w:val="en-US"/>
         </w:rPr>
-        <w:t xml:space="preserve"> – </w:t>
-      </w:r>
-      <w:proofErr w:type="spellStart"/>
-      <w:r>
-        <w:rPr>
-          <w:i/>
-          <w:iCs/>
-          <w:lang w:val="en-US"/>
-        </w:rPr>
-        <w:t>Politisches</w:t>
-      </w:r>
-      <w:proofErr w:type="spellEnd"/>
-      <w:r>
-        <w:rPr>
-          <w:i/>
-          <w:iCs/>
-          <w:lang w:val="en-US"/>
-        </w:rPr>
-        <w:t xml:space="preserve"> </w:t>
-      </w:r>
-      <w:proofErr w:type="spellStart"/>
-      <w:r>
-        <w:rPr>
-          <w:i/>
-          <w:iCs/>
-          <w:lang w:val="en-US"/>
-        </w:rPr>
-        <w:t>Verhalten</w:t>
-      </w:r>
-      <w:proofErr w:type="spellEnd"/>
-      <w:r>
-        <w:rPr>
-          <w:i/>
-          <w:iCs/>
-          <w:lang w:val="en-US"/>
-        </w:rPr>
-        <w:t xml:space="preserve"> </w:t>
+        <w:t xml:space="preserve">Politisches Verhalten </w:t>
       </w:r>
     </w:p>
     <w:p>
@@ -2668,71 +2593,7 @@
           <w:color w:val="000000"/>
           <w:lang w:val="en-US"/>
         </w:rPr>
-        <w:t xml:space="preserve">Schwartz, Shalom H., Gian Vittorio </w:t>
-      </w:r>
-      <w:proofErr w:type="spellStart"/>
-      <w:r>
-        <w:rPr>
-          <w:color w:val="000000"/>
-          <w:lang w:val="en-US"/>
-        </w:rPr>
-        <w:t>Caprara</w:t>
-      </w:r>
-      <w:proofErr w:type="spellEnd"/>
-      <w:r>
-        <w:rPr>
-          <w:color w:val="000000"/>
-          <w:lang w:val="en-US"/>
-        </w:rPr>
-        <w:t xml:space="preserve">, Michele </w:t>
-      </w:r>
-      <w:proofErr w:type="spellStart"/>
-      <w:r>
-        <w:rPr>
-          <w:color w:val="000000"/>
-          <w:lang w:val="en-US"/>
-        </w:rPr>
-        <w:t>Vecchione</w:t>
-      </w:r>
-      <w:proofErr w:type="spellEnd"/>
-      <w:r>
-        <w:rPr>
-          <w:color w:val="000000"/>
-          <w:lang w:val="en-US"/>
-        </w:rPr>
-        <w:t xml:space="preserve">, Paul Bain, Gabriel Bianchi, Maria Giovanna </w:t>
-      </w:r>
-      <w:proofErr w:type="spellStart"/>
-      <w:r>
-        <w:rPr>
-          <w:color w:val="000000"/>
-          <w:lang w:val="en-US"/>
-        </w:rPr>
-        <w:t>Caprara</w:t>
-      </w:r>
-      <w:proofErr w:type="spellEnd"/>
-      <w:r>
-        <w:rPr>
-          <w:color w:val="000000"/>
-          <w:lang w:val="en-US"/>
-        </w:rPr>
-        <w:t xml:space="preserve">, Jan </w:t>
-      </w:r>
-      <w:proofErr w:type="spellStart"/>
-      <w:r>
-        <w:rPr>
-          <w:color w:val="000000"/>
-          <w:lang w:val="en-US"/>
-        </w:rPr>
-        <w:t>Cieciuch</w:t>
-      </w:r>
-      <w:proofErr w:type="spellEnd"/>
-      <w:r>
-        <w:rPr>
-          <w:color w:val="000000"/>
-          <w:lang w:val="en-US"/>
-        </w:rPr>
-        <w:t xml:space="preserve">, et al. “Basic Personal Values Underlie and Give Coherence to Political Values: A Cross National Study in 15 Countries.” </w:t>
+        <w:t xml:space="preserve">Schwartz, Shalom H., Gian Vittorio Caprara, Michele Vecchione, Paul Bain, Gabriel Bianchi, Maria Giovanna Caprara, Jan Cieciuch, et al. “Basic Personal Values Underlie and Give Coherence to Political Values: A Cross National Study in 15 Countries.” </w:t>
       </w:r>
       <w:r>
         <w:rPr>
@@ -2740,51 +2601,13 @@
           <w:iCs/>
           <w:color w:val="000000"/>
         </w:rPr>
-        <w:t xml:space="preserve">Political </w:t>
-      </w:r>
-      <w:proofErr w:type="spellStart"/>
-      <w:r>
-        <w:rPr>
-          <w:i/>
-          <w:iCs/>
+        <w:t>Political Behavior</w:t>
+      </w:r>
+      <w:r>
+        <w:rPr>
           <w:color w:val="000000"/>
         </w:rPr>
-        <w:t>Behavior</w:t>
-      </w:r>
-      <w:proofErr w:type="spellEnd"/>
-      <w:r>
-        <w:rPr>
-          <w:color w:val="000000"/>
-        </w:rPr>
-        <w:t xml:space="preserve"> 36, </w:t>
-      </w:r>
-      <w:proofErr w:type="spellStart"/>
-      <w:r>
-        <w:rPr>
-          <w:color w:val="000000"/>
-        </w:rPr>
-        <w:t>no</w:t>
-      </w:r>
-      <w:proofErr w:type="spellEnd"/>
-      <w:r>
-        <w:rPr>
-          <w:color w:val="000000"/>
-        </w:rPr>
-        <w:t>. 4 (</w:t>
-      </w:r>
-      <w:proofErr w:type="spellStart"/>
-      <w:r>
-        <w:rPr>
-          <w:color w:val="000000"/>
-        </w:rPr>
-        <w:t>December</w:t>
-      </w:r>
-      <w:proofErr w:type="spellEnd"/>
-      <w:r>
-        <w:rPr>
-          <w:color w:val="000000"/>
-        </w:rPr>
-        <w:t xml:space="preserve"> 1, 2014): 899–930.</w:t>
+        <w:t xml:space="preserve"> 36, no. 4 (December 1, 2014): 899–930.</w:t>
       </w:r>
       <w:hyperlink r:id="rId18" w:history="1">
         <w:r>
@@ -2839,92 +2662,32 @@
           <w:iCs/>
         </w:rPr>
       </w:pPr>
-      <w:proofErr w:type="spellStart"/>
       <w:r>
         <w:rPr>
           <w:color w:val="000000"/>
         </w:rPr>
-        <w:t>Davidov</w:t>
-      </w:r>
-      <w:proofErr w:type="spellEnd"/>
+        <w:t xml:space="preserve">Davidov, Eldad, Bart Meulemann, Shalom H. Schwartz, and Peter Schmidt. </w:t>
+      </w:r>
       <w:r>
         <w:rPr>
           <w:color w:val="000000"/>
-        </w:rPr>
-        <w:t xml:space="preserve">, </w:t>
-      </w:r>
-      <w:proofErr w:type="spellStart"/>
-      <w:r>
-        <w:rPr>
-          <w:color w:val="000000"/>
-        </w:rPr>
-        <w:t>Eldad</w:t>
-      </w:r>
-      <w:proofErr w:type="spellEnd"/>
-      <w:r>
-        <w:rPr>
-          <w:color w:val="000000"/>
-        </w:rPr>
-        <w:t xml:space="preserve">, Bart </w:t>
-      </w:r>
-      <w:proofErr w:type="spellStart"/>
-      <w:r>
-        <w:rPr>
-          <w:color w:val="000000"/>
-        </w:rPr>
-        <w:t>Meulemann</w:t>
-      </w:r>
-      <w:proofErr w:type="spellEnd"/>
-      <w:r>
-        <w:rPr>
-          <w:color w:val="000000"/>
-        </w:rPr>
-        <w:t xml:space="preserve">, Shalom H. Schwartz, and Peter Schmidt. </w:t>
-      </w:r>
-      <w:r>
-        <w:rPr>
-          <w:color w:val="000000"/>
           <w:lang w:val="en-US"/>
         </w:rPr>
         <w:t xml:space="preserve">“Individual Values, Cultural Embeddedness, and Anti-Immigration Sentiments: Explaining Differences in the Effect of Values on Attitudes toward Immigration across Europe.” </w:t>
       </w:r>
-      <w:proofErr w:type="spellStart"/>
       <w:r>
         <w:rPr>
           <w:i/>
           <w:iCs/>
           <w:color w:val="000000"/>
         </w:rPr>
-        <w:t>KZfSS</w:t>
-      </w:r>
-      <w:proofErr w:type="spellEnd"/>
-      <w:r>
-        <w:rPr>
-          <w:i/>
-          <w:iCs/>
+        <w:t>KZfSS Kölner Zeitschrift Für Soziologie Und Sozialpsychologie</w:t>
+      </w:r>
+      <w:r>
+        <w:rPr>
           <w:color w:val="000000"/>
         </w:rPr>
-        <w:t xml:space="preserve"> Kölner Zeitschrift Für Soziologie Und Sozialpsychologie</w:t>
-      </w:r>
-      <w:r>
-        <w:rPr>
-          <w:color w:val="000000"/>
-        </w:rPr>
-        <w:t xml:space="preserve"> 66, </w:t>
-      </w:r>
-      <w:proofErr w:type="spellStart"/>
-      <w:r>
-        <w:rPr>
-          <w:color w:val="000000"/>
-        </w:rPr>
-        <w:t>no</w:t>
-      </w:r>
-      <w:proofErr w:type="spellEnd"/>
-      <w:r>
-        <w:rPr>
-          <w:color w:val="000000"/>
-        </w:rPr>
-        <w:t>. 1 (September 1, 2014): 263–85.</w:t>
+        <w:t xml:space="preserve"> 66, no. 1 (September 1, 2014): 263–85.</w:t>
       </w:r>
       <w:hyperlink r:id="rId19" w:history="1">
         <w:r>
@@ -2962,34 +2725,24 @@
           <w:lang w:val="en-US"/>
         </w:rPr>
       </w:pPr>
-      <w:proofErr w:type="spellStart"/>
-      <w:r>
-        <w:rPr>
-          <w:lang w:val="en-US"/>
-        </w:rPr>
-        <w:t>Sitzung</w:t>
-      </w:r>
-      <w:proofErr w:type="spellEnd"/>
-      <w:r>
-        <w:rPr>
-          <w:lang w:val="en-US"/>
-        </w:rPr>
-        <w:t xml:space="preserve"> 5</w:t>
-      </w:r>
-      <w:r>
-        <w:rPr>
-          <w:lang w:val="en-US"/>
-        </w:rPr>
-        <w:tab/>
-      </w:r>
-      <w:proofErr w:type="spellStart"/>
+      <w:r>
+        <w:rPr>
+          <w:lang w:val="en-US"/>
+        </w:rPr>
+        <w:t>Sitzung 5</w:t>
+      </w:r>
+      <w:r>
+        <w:rPr>
+          <w:lang w:val="en-US"/>
+        </w:rPr>
+        <w:tab/>
+      </w:r>
       <w:r>
         <w:rPr>
           <w:lang w:val="en-US"/>
         </w:rPr>
         <w:t>Ideologie</w:t>
       </w:r>
-      <w:proofErr w:type="spellEnd"/>
       <w:r>
         <w:rPr>
           <w:lang w:val="en-US"/>
@@ -3075,23 +2828,13 @@
           <w:lang w:val="en-US"/>
         </w:rPr>
       </w:pPr>
-      <w:proofErr w:type="spellStart"/>
       <w:r>
         <w:rPr>
           <w:i/>
           <w:iCs/>
           <w:lang w:val="en-US"/>
         </w:rPr>
-        <w:t>Grundlagen</w:t>
-      </w:r>
-      <w:proofErr w:type="spellEnd"/>
-      <w:r>
-        <w:rPr>
-          <w:i/>
-          <w:iCs/>
-          <w:lang w:val="en-US"/>
-        </w:rPr>
-        <w:t xml:space="preserve"> Text </w:t>
+        <w:t xml:space="preserve">Grundlagen Text </w:t>
       </w:r>
     </w:p>
     <w:p>
@@ -3106,21 +2849,12 @@
           <w:lang w:val="en-US"/>
         </w:rPr>
       </w:pPr>
-      <w:proofErr w:type="spellStart"/>
       <w:r>
         <w:rPr>
           <w:color w:val="000000"/>
           <w:lang w:val="en-US"/>
         </w:rPr>
-        <w:t>Jost</w:t>
-      </w:r>
-      <w:proofErr w:type="spellEnd"/>
-      <w:r>
-        <w:rPr>
-          <w:color w:val="000000"/>
-          <w:lang w:val="en-US"/>
-        </w:rPr>
-        <w:t xml:space="preserve">, John T., Christopher M. Federico, and Jaime L. Napier. “Political Ideology: Its Structure, Functions, and Elective Affinities.” </w:t>
+        <w:t xml:space="preserve">Jost, John T., Christopher M. Federico, and Jaime L. Napier. “Political Ideology: Its Structure, Functions, and Elective Affinities.” </w:t>
       </w:r>
       <w:r>
         <w:rPr>
@@ -3206,37 +2940,12 @@
           <w:color w:val="000000"/>
         </w:rPr>
       </w:pPr>
-      <w:proofErr w:type="spellStart"/>
       <w:r>
         <w:rPr>
           <w:color w:val="000000"/>
           <w:lang w:val="de-DE"/>
         </w:rPr>
-        <w:t>Caprara</w:t>
-      </w:r>
-      <w:proofErr w:type="spellEnd"/>
-      <w:r>
-        <w:rPr>
-          <w:color w:val="000000"/>
-          <w:lang w:val="de-DE"/>
-        </w:rPr>
-        <w:t xml:space="preserve">, Gian Vittorio, Michele </w:t>
-      </w:r>
-      <w:proofErr w:type="spellStart"/>
-      <w:r>
-        <w:rPr>
-          <w:color w:val="000000"/>
-          <w:lang w:val="de-DE"/>
-        </w:rPr>
-        <w:t>Vecchione</w:t>
-      </w:r>
-      <w:proofErr w:type="spellEnd"/>
-      <w:r>
-        <w:rPr>
-          <w:color w:val="000000"/>
-          <w:lang w:val="de-DE"/>
-        </w:rPr>
-        <w:t xml:space="preserve">, and Shalom H. Schwartz. </w:t>
+        <w:t xml:space="preserve">Caprara, Gian Vittorio, Michele Vecchione, and Shalom H. Schwartz. </w:t>
       </w:r>
       <w:r>
         <w:rPr>
@@ -3311,13 +3020,8 @@
         <w:spacing w:before="100" w:beforeAutospacing="1" w:after="100" w:afterAutospacing="1"/>
         <w:ind w:left="706" w:hanging="706"/>
       </w:pPr>
-      <w:proofErr w:type="spellStart"/>
-      <w:r>
-        <w:t>Duckitt</w:t>
-      </w:r>
-      <w:proofErr w:type="spellEnd"/>
-      <w:r>
-        <w:t xml:space="preserve">, John, and Chris G. Sibley. </w:t>
+      <w:r>
+        <w:t xml:space="preserve">Duckitt, John, and Chris G. Sibley. </w:t>
       </w:r>
       <w:r>
         <w:rPr>
@@ -3326,15 +3030,7 @@
         <w:t xml:space="preserve">“Personality, Ideology, Prejudice, and Politics: A Dual-Process Motivational Model.” </w:t>
       </w:r>
       <w:r>
-        <w:t xml:space="preserve">Journal of Personality 78, </w:t>
-      </w:r>
-      <w:proofErr w:type="spellStart"/>
-      <w:r>
-        <w:t>no</w:t>
-      </w:r>
-      <w:proofErr w:type="spellEnd"/>
-      <w:r>
-        <w:t>. 6 (2010): 1861–94. https://doi.org/10.1111/j.1467-6494.2010.00672.x.</w:t>
+        <w:t>Journal of Personality 78, no. 6 (2010): 1861–94. https://doi.org/10.1111/j.1467-6494.2010.00672.x.</w:t>
       </w:r>
     </w:p>
     <w:p>
@@ -3427,21 +3123,7 @@
         <w:rPr>
           <w:lang w:val="en-US"/>
         </w:rPr>
-        <w:t xml:space="preserve">the </w:t>
-      </w:r>
-      <w:proofErr w:type="spellStart"/>
-      <w:r>
-        <w:rPr>
-          <w:lang w:val="en-US"/>
-        </w:rPr>
-        <w:t>Tidyverse</w:t>
-      </w:r>
-      <w:proofErr w:type="spellEnd"/>
-      <w:r>
-        <w:rPr>
-          <w:lang w:val="en-US"/>
-        </w:rPr>
-        <w:t xml:space="preserve"> - </w:t>
+        <w:t xml:space="preserve">the Tidyverse - </w:t>
       </w:r>
       <w:hyperlink r:id="rId22" w:history="1">
         <w:r>
@@ -3484,15 +3166,7 @@
         <w:tab/>
       </w:r>
       <w:r>
-        <w:t xml:space="preserve">ESS und </w:t>
-      </w:r>
-      <w:proofErr w:type="spellStart"/>
-      <w:r>
-        <w:t>Visualsierungen</w:t>
-      </w:r>
-      <w:proofErr w:type="spellEnd"/>
-      <w:r>
-        <w:t xml:space="preserve">  </w:t>
+        <w:t xml:space="preserve">ESS und Visualsierungen  </w:t>
       </w:r>
     </w:p>
     <w:p>
@@ -3628,21 +3302,7 @@
         <w:rPr>
           <w:lang w:val="en-US"/>
         </w:rPr>
-        <w:t xml:space="preserve">Brown, Rupert. “The Social Identity Approach: Appraising the </w:t>
-      </w:r>
-      <w:proofErr w:type="spellStart"/>
-      <w:r>
-        <w:rPr>
-          <w:lang w:val="en-US"/>
-        </w:rPr>
-        <w:t>Tajfellian</w:t>
-      </w:r>
-      <w:proofErr w:type="spellEnd"/>
-      <w:r>
-        <w:rPr>
-          <w:lang w:val="en-US"/>
-        </w:rPr>
-        <w:t xml:space="preserve"> Legacy.” </w:t>
+        <w:t xml:space="preserve">Brown, Rupert. “The Social Identity Approach: Appraising the Tajfellian Legacy.” </w:t>
       </w:r>
       <w:r>
         <w:rPr>
@@ -3768,21 +3428,12 @@
           <w:color w:val="000000"/>
         </w:rPr>
       </w:pPr>
-      <w:proofErr w:type="spellStart"/>
       <w:r>
         <w:rPr>
           <w:color w:val="000000"/>
           <w:lang w:val="de-DE"/>
         </w:rPr>
-        <w:t>Różycka</w:t>
-      </w:r>
-      <w:proofErr w:type="spellEnd"/>
-      <w:r>
-        <w:rPr>
-          <w:color w:val="000000"/>
-          <w:lang w:val="de-DE"/>
-        </w:rPr>
-        <w:t xml:space="preserve">-Tran, J. (2017). </w:t>
+        <w:t xml:space="preserve">Różycka-Tran, J. (2017). </w:t>
       </w:r>
       <w:r>
         <w:rPr>
@@ -3900,23 +3551,7 @@
           <w:color w:val="000000"/>
           <w:lang w:val="en-US"/>
         </w:rPr>
-        <w:t xml:space="preserve">Lau, Richard R./ </w:t>
-      </w:r>
-      <w:proofErr w:type="spellStart"/>
-      <w:r>
-        <w:rPr>
-          <w:color w:val="000000"/>
-          <w:lang w:val="en-US"/>
-        </w:rPr>
-        <w:t>Redlawsk</w:t>
-      </w:r>
-      <w:proofErr w:type="spellEnd"/>
-      <w:r>
-        <w:rPr>
-          <w:color w:val="000000"/>
-          <w:lang w:val="en-US"/>
-        </w:rPr>
-        <w:t xml:space="preserve">, David P. (2001): Advantages and Disadvantages of Cognitive Heuristics in Political Decision Making. </w:t>
+        <w:t xml:space="preserve">Lau, Richard R./ Redlawsk, David P. (2001): Advantages and Disadvantages of Cognitive Heuristics in Political Decision Making. </w:t>
       </w:r>
       <w:r>
         <w:rPr>
@@ -3938,89 +3573,35 @@
           <w:lang w:val="en-US"/>
         </w:rPr>
       </w:pPr>
-      <w:proofErr w:type="spellStart"/>
       <w:r>
         <w:rPr>
           <w:i/>
           <w:iCs/>
           <w:lang w:val="en-US"/>
         </w:rPr>
-        <w:t>Anwendung</w:t>
-      </w:r>
-      <w:proofErr w:type="spellEnd"/>
+        <w:t xml:space="preserve">Anwendung – </w:t>
+      </w:r>
       <w:r>
         <w:rPr>
           <w:i/>
           <w:iCs/>
           <w:lang w:val="en-US"/>
         </w:rPr>
-        <w:t xml:space="preserve"> – </w:t>
-      </w:r>
-      <w:proofErr w:type="spellStart"/>
-      <w:r>
-        <w:rPr>
-          <w:i/>
-          <w:iCs/>
-          <w:lang w:val="en-US"/>
-        </w:rPr>
-        <w:t>Politisches</w:t>
-      </w:r>
-      <w:proofErr w:type="spellEnd"/>
-      <w:r>
-        <w:rPr>
-          <w:i/>
-          <w:iCs/>
-          <w:lang w:val="en-US"/>
-        </w:rPr>
-        <w:t xml:space="preserve"> </w:t>
-      </w:r>
-      <w:proofErr w:type="spellStart"/>
-      <w:r>
-        <w:rPr>
-          <w:i/>
-          <w:iCs/>
-          <w:lang w:val="en-US"/>
-        </w:rPr>
-        <w:t>Verhalten</w:t>
-      </w:r>
-      <w:proofErr w:type="spellEnd"/>
-      <w:r>
-        <w:rPr>
-          <w:i/>
-          <w:iCs/>
-          <w:lang w:val="en-US"/>
-        </w:rPr>
-        <w:t xml:space="preserve"> </w:t>
+        <w:t xml:space="preserve">Politisches Verhalten </w:t>
       </w:r>
     </w:p>
     <w:p>
       <w:pPr>
         <w:ind w:left="480" w:hanging="480"/>
       </w:pPr>
-      <w:proofErr w:type="spellStart"/>
-      <w:r>
-        <w:rPr>
-          <w:lang w:val="en-US"/>
-        </w:rPr>
-        <w:t>Redlawsk</w:t>
-      </w:r>
-      <w:proofErr w:type="spellEnd"/>
-      <w:r>
-        <w:rPr>
-          <w:lang w:val="en-US"/>
-        </w:rPr>
-        <w:t xml:space="preserve">, David P. (2004): What Voters Do. Information Search During Election Campaigns. </w:t>
-      </w:r>
-      <w:r>
-        <w:t xml:space="preserve">In: Political </w:t>
-      </w:r>
-      <w:proofErr w:type="spellStart"/>
-      <w:r>
-        <w:t>Psychology</w:t>
-      </w:r>
-      <w:proofErr w:type="spellEnd"/>
-      <w:r>
-        <w:t xml:space="preserve"> 25(4): pp. 595-610.</w:t>
+      <w:r>
+        <w:rPr>
+          <w:lang w:val="en-US"/>
+        </w:rPr>
+        <w:t xml:space="preserve">Redlawsk, David P. (2004): What Voters Do. Information Search During Election Campaigns. </w:t>
+      </w:r>
+      <w:r>
+        <w:t>In: Political Psychology 25(4): pp. 595-610.</w:t>
       </w:r>
     </w:p>
     <w:p>
@@ -4122,34 +3703,19 @@
         </w:rPr>
         <w:t xml:space="preserve"> </w:t>
       </w:r>
-      <w:proofErr w:type="spellStart"/>
       <w:r>
         <w:rPr>
           <w:lang w:val="en-GB"/>
         </w:rPr>
-        <w:t>Sitzung</w:t>
-      </w:r>
-      <w:proofErr w:type="spellEnd"/>
+        <w:t>Sitzung 10</w:t>
+      </w:r>
       <w:r>
         <w:rPr>
           <w:lang w:val="en-GB"/>
         </w:rPr>
-        <w:t xml:space="preserve"> 10</w:t>
-      </w:r>
-      <w:r>
-        <w:rPr>
-          <w:lang w:val="en-GB"/>
-        </w:rPr>
-        <w:tab/>
-      </w:r>
-      <w:proofErr w:type="spellStart"/>
-      <w:r>
-        <w:rPr>
-          <w:lang w:val="en-GB"/>
-        </w:rPr>
+        <w:tab/>
         <w:t>Emotionen</w:t>
       </w:r>
-      <w:proofErr w:type="spellEnd"/>
       <w:r>
         <w:rPr>
           <w:lang w:val="en-GB"/>
@@ -4225,23 +3791,13 @@
           <w:lang w:val="en-GB"/>
         </w:rPr>
       </w:pPr>
-      <w:proofErr w:type="spellStart"/>
       <w:r>
         <w:rPr>
           <w:i/>
           <w:iCs/>
           <w:lang w:val="en-GB"/>
         </w:rPr>
-        <w:t>Grundlagen</w:t>
-      </w:r>
-      <w:proofErr w:type="spellEnd"/>
-      <w:r>
-        <w:rPr>
-          <w:i/>
-          <w:iCs/>
-          <w:lang w:val="en-GB"/>
-        </w:rPr>
-        <w:t xml:space="preserve"> Text </w:t>
+        <w:t xml:space="preserve">Grundlagen Text </w:t>
       </w:r>
     </w:p>
     <w:p>
@@ -4308,59 +3864,21 @@
           <w:lang w:val="en-GB"/>
         </w:rPr>
       </w:pPr>
-      <w:proofErr w:type="spellStart"/>
       <w:r>
         <w:rPr>
           <w:i/>
           <w:iCs/>
           <w:lang w:val="en-GB"/>
         </w:rPr>
-        <w:t>Anwendung</w:t>
-      </w:r>
-      <w:proofErr w:type="spellEnd"/>
+        <w:t xml:space="preserve">Anwendung – </w:t>
+      </w:r>
       <w:r>
         <w:rPr>
           <w:i/>
           <w:iCs/>
           <w:lang w:val="en-GB"/>
         </w:rPr>
-        <w:t xml:space="preserve"> – </w:t>
-      </w:r>
-      <w:proofErr w:type="spellStart"/>
-      <w:r>
-        <w:rPr>
-          <w:i/>
-          <w:iCs/>
-          <w:lang w:val="en-GB"/>
-        </w:rPr>
-        <w:t>Politisches</w:t>
-      </w:r>
-      <w:proofErr w:type="spellEnd"/>
-      <w:r>
-        <w:rPr>
-          <w:i/>
-          <w:iCs/>
-          <w:lang w:val="en-GB"/>
-        </w:rPr>
-        <w:t xml:space="preserve"> </w:t>
-      </w:r>
-      <w:proofErr w:type="spellStart"/>
-      <w:r>
-        <w:rPr>
-          <w:i/>
-          <w:iCs/>
-          <w:lang w:val="en-GB"/>
-        </w:rPr>
-        <w:t>Verhalten</w:t>
-      </w:r>
-      <w:proofErr w:type="spellEnd"/>
-      <w:r>
-        <w:rPr>
-          <w:i/>
-          <w:iCs/>
-          <w:lang w:val="en-GB"/>
-        </w:rPr>
-        <w:t xml:space="preserve"> </w:t>
+        <w:t xml:space="preserve">Politisches Verhalten </w:t>
       </w:r>
     </w:p>
     <w:p>
@@ -4453,32 +3971,10 @@
         <w:rPr>
           <w:lang w:val="en-US"/>
         </w:rPr>
-        <w:t xml:space="preserve">Small, Deborah A.; Lerner, Jennifer S.; </w:t>
-      </w:r>
-      <w:proofErr w:type="spellStart"/>
-      <w:r>
-        <w:rPr>
-          <w:lang w:val="en-US"/>
-        </w:rPr>
-        <w:t>Fischhoff</w:t>
-      </w:r>
-      <w:proofErr w:type="spellEnd"/>
-      <w:r>
-        <w:rPr>
-          <w:lang w:val="en-US"/>
-        </w:rPr>
-        <w:t xml:space="preserve">, Baruch (2006): Emotion Priming and Attributions for Terrorism: Americans' Reactions in a National Field Experiment. </w:t>
-      </w:r>
-      <w:r>
-        <w:t xml:space="preserve">In: Political </w:t>
-      </w:r>
-      <w:proofErr w:type="spellStart"/>
-      <w:r>
-        <w:t>Psychology</w:t>
-      </w:r>
-      <w:proofErr w:type="spellEnd"/>
-      <w:r>
-        <w:t xml:space="preserve"> 27 (2), S. 289–298.</w:t>
+        <w:t xml:space="preserve">Small, Deborah A.; Lerner, Jennifer S.; Fischhoff, Baruch (2006): Emotion Priming and Attributions for Terrorism: Americans' Reactions in a National Field Experiment. </w:t>
+      </w:r>
+      <w:r>
+        <w:t>In: Political Psychology 27 (2), S. 289–298.</w:t>
       </w:r>
     </w:p>
     <w:p>
@@ -4589,17 +4085,6 @@
         <w:spacing w:before="100" w:beforeAutospacing="1" w:after="100" w:afterAutospacing="1"/>
         <w:ind w:left="480" w:hanging="480"/>
       </w:pPr>
-    </w:p>
-    <w:p>
-      <w:pPr>
-        <w:widowControl/>
-        <w:pBdr>
-          <w:bottom w:val="single" w:sz="12" w:space="1" w:color="auto"/>
-        </w:pBdr>
-        <w:suppressAutoHyphens w:val="0"/>
-        <w:spacing w:before="100" w:beforeAutospacing="1" w:after="100" w:afterAutospacing="1"/>
-        <w:ind w:left="480" w:hanging="480"/>
-      </w:pPr>
       <w:r>
         <w:t>Sitzung 12</w:t>
       </w:r>
@@ -4659,17 +4144,6 @@
       <w:r>
         <w:t xml:space="preserve"> 2023</w:t>
       </w:r>
-    </w:p>
-    <w:p>
-      <w:pPr>
-        <w:widowControl/>
-        <w:pBdr>
-          <w:bottom w:val="single" w:sz="12" w:space="1" w:color="auto"/>
-        </w:pBdr>
-        <w:suppressAutoHyphens w:val="0"/>
-        <w:spacing w:before="100" w:beforeAutospacing="1" w:after="100" w:afterAutospacing="1"/>
-        <w:ind w:left="480" w:hanging="480"/>
-      </w:pPr>
     </w:p>
     <w:p>
       <w:pPr>
@@ -4732,7 +4206,7 @@
 </file>
 
 <file path=word/endnotes.xml><?xml version="1.0" encoding="utf-8"?>
-<w:endnotes xmlns:wpc="http://schemas.microsoft.com/office/word/2010/wordprocessingCanvas" xmlns:cx="http://schemas.microsoft.com/office/drawing/2014/chartex" xmlns:cx1="http://schemas.microsoft.com/office/drawing/2015/9/8/chartex" xmlns:cx2="http://schemas.microsoft.com/office/drawing/2015/10/21/chartex" xmlns:cx3="http://schemas.microsoft.com/office/drawing/2016/5/9/chartex" xmlns:cx4="http://schemas.microsoft.com/office/drawing/2016/5/10/chartex" xmlns:cx5="http://schemas.microsoft.com/office/drawing/2016/5/11/chartex" xmlns:cx6="http://schemas.microsoft.com/office/drawing/2016/5/12/chartex" xmlns:cx7="http://schemas.microsoft.com/office/drawing/2016/5/13/chartex" xmlns:cx8="http://schemas.microsoft.com/office/drawing/2016/5/14/chartex" xmlns:mc="http://schemas.openxmlformats.org/markup-compatibility/2006" xmlns:aink="http://schemas.microsoft.com/office/drawing/2016/ink" xmlns:am3d="http://schemas.microsoft.com/office/drawing/2017/model3d" xmlns:o="urn:schemas-microsoft-com:office:office" xmlns:oel="http://schemas.microsoft.com/office/2019/extlst" xmlns:r="http://schemas.openxmlformats.org/officeDocument/2006/relationships" xmlns:m="http://schemas.openxmlformats.org/officeDocument/2006/math" xmlns:v="urn:schemas-microsoft-com:vml" xmlns:wp14="http://schemas.microsoft.com/office/word/2010/wordprocessingDrawing" xmlns:wp="http://schemas.openxmlformats.org/drawingml/2006/wordprocessingDrawing" xmlns:w10="urn:schemas-microsoft-com:office:word" xmlns:w="http://schemas.openxmlformats.org/wordprocessingml/2006/main" xmlns:w14="http://schemas.microsoft.com/office/word/2010/wordml" xmlns:w15="http://schemas.microsoft.com/office/word/2012/wordml" xmlns:w16cex="http://schemas.microsoft.com/office/word/2018/wordml/cex" xmlns:w16cid="http://schemas.microsoft.com/office/word/2016/wordml/cid" xmlns:w16="http://schemas.microsoft.com/office/word/2018/wordml" xmlns:w16du="http://schemas.microsoft.com/office/word/2023/wordml/word16du" xmlns:w16sdtdh="http://schemas.microsoft.com/office/word/2020/wordml/sdtdatahash" xmlns:w16se="http://schemas.microsoft.com/office/word/2015/wordml/symex" xmlns:wpg="http://schemas.microsoft.com/office/word/2010/wordprocessingGroup" xmlns:wpi="http://schemas.microsoft.com/office/word/2010/wordprocessingInk" xmlns:wne="http://schemas.microsoft.com/office/word/2006/wordml" xmlns:wps="http://schemas.microsoft.com/office/word/2010/wordprocessingShape" mc:Ignorable="w14 w15 w16se w16cid w16 w16cex w16sdtdh wp14">
+<w:endnotes xmlns:wpc="http://schemas.microsoft.com/office/word/2010/wordprocessingCanvas" xmlns:cx="http://schemas.microsoft.com/office/drawing/2014/chartex" xmlns:cx1="http://schemas.microsoft.com/office/drawing/2015/9/8/chartex" xmlns:cx2="http://schemas.microsoft.com/office/drawing/2015/10/21/chartex" xmlns:cx3="http://schemas.microsoft.com/office/drawing/2016/5/9/chartex" xmlns:cx4="http://schemas.microsoft.com/office/drawing/2016/5/10/chartex" xmlns:cx5="http://schemas.microsoft.com/office/drawing/2016/5/11/chartex" xmlns:cx6="http://schemas.microsoft.com/office/drawing/2016/5/12/chartex" xmlns:cx7="http://schemas.microsoft.com/office/drawing/2016/5/13/chartex" xmlns:cx8="http://schemas.microsoft.com/office/drawing/2016/5/14/chartex" xmlns:mc="http://schemas.openxmlformats.org/markup-compatibility/2006" xmlns:aink="http://schemas.microsoft.com/office/drawing/2016/ink" xmlns:am3d="http://schemas.microsoft.com/office/drawing/2017/model3d" xmlns:o="urn:schemas-microsoft-com:office:office" xmlns:oel="http://schemas.microsoft.com/office/2019/extlst" xmlns:r="http://schemas.openxmlformats.org/officeDocument/2006/relationships" xmlns:m="http://schemas.openxmlformats.org/officeDocument/2006/math" xmlns:v="urn:schemas-microsoft-com:vml" xmlns:wp14="http://schemas.microsoft.com/office/word/2010/wordprocessingDrawing" xmlns:wp="http://schemas.openxmlformats.org/drawingml/2006/wordprocessingDrawing" xmlns:w10="urn:schemas-microsoft-com:office:word" xmlns:w="http://schemas.openxmlformats.org/wordprocessingml/2006/main" xmlns:w14="http://schemas.microsoft.com/office/word/2010/wordml" xmlns:w15="http://schemas.microsoft.com/office/word/2012/wordml" xmlns:w16cex="http://schemas.microsoft.com/office/word/2018/wordml/cex" xmlns:w16cid="http://schemas.microsoft.com/office/word/2016/wordml/cid" xmlns:w16="http://schemas.microsoft.com/office/word/2018/wordml" xmlns:w16sdtdh="http://schemas.microsoft.com/office/word/2020/wordml/sdtdatahash" xmlns:w16se="http://schemas.microsoft.com/office/word/2015/wordml/symex" xmlns:wpg="http://schemas.microsoft.com/office/word/2010/wordprocessingGroup" xmlns:wpi="http://schemas.microsoft.com/office/word/2010/wordprocessingInk" xmlns:wne="http://schemas.microsoft.com/office/word/2006/wordml" xmlns:wps="http://schemas.microsoft.com/office/word/2010/wordprocessingShape" mc:Ignorable="w14 w15 w16se w16cid w16 w16cex w16sdtdh wp14">
   <w:endnote w:type="separator" w:id="-1">
     <w:p>
       <w:r>
@@ -4751,7 +4225,7 @@
 </file>
 
 <file path=word/footer1.xml><?xml version="1.0" encoding="utf-8"?>
-<w:ftr xmlns:wpc="http://schemas.microsoft.com/office/word/2010/wordprocessingCanvas" xmlns:cx="http://schemas.microsoft.com/office/drawing/2014/chartex" xmlns:cx1="http://schemas.microsoft.com/office/drawing/2015/9/8/chartex" xmlns:cx2="http://schemas.microsoft.com/office/drawing/2015/10/21/chartex" xmlns:cx3="http://schemas.microsoft.com/office/drawing/2016/5/9/chartex" xmlns:cx4="http://schemas.microsoft.com/office/drawing/2016/5/10/chartex" xmlns:cx5="http://schemas.microsoft.com/office/drawing/2016/5/11/chartex" xmlns:cx6="http://schemas.microsoft.com/office/drawing/2016/5/12/chartex" xmlns:cx7="http://schemas.microsoft.com/office/drawing/2016/5/13/chartex" xmlns:cx8="http://schemas.microsoft.com/office/drawing/2016/5/14/chartex" xmlns:mc="http://schemas.openxmlformats.org/markup-compatibility/2006" xmlns:aink="http://schemas.microsoft.com/office/drawing/2016/ink" xmlns:am3d="http://schemas.microsoft.com/office/drawing/2017/model3d" xmlns:o="urn:schemas-microsoft-com:office:office" xmlns:oel="http://schemas.microsoft.com/office/2019/extlst" xmlns:r="http://schemas.openxmlformats.org/officeDocument/2006/relationships" xmlns:m="http://schemas.openxmlformats.org/officeDocument/2006/math" xmlns:v="urn:schemas-microsoft-com:vml" xmlns:wp14="http://schemas.microsoft.com/office/word/2010/wordprocessingDrawing" xmlns:wp="http://schemas.openxmlformats.org/drawingml/2006/wordprocessingDrawing" xmlns:w10="urn:schemas-microsoft-com:office:word" xmlns:w="http://schemas.openxmlformats.org/wordprocessingml/2006/main" xmlns:w14="http://schemas.microsoft.com/office/word/2010/wordml" xmlns:w15="http://schemas.microsoft.com/office/word/2012/wordml" xmlns:w16cex="http://schemas.microsoft.com/office/word/2018/wordml/cex" xmlns:w16cid="http://schemas.microsoft.com/office/word/2016/wordml/cid" xmlns:w16="http://schemas.microsoft.com/office/word/2018/wordml" xmlns:w16du="http://schemas.microsoft.com/office/word/2023/wordml/word16du" xmlns:w16sdtdh="http://schemas.microsoft.com/office/word/2020/wordml/sdtdatahash" xmlns:w16se="http://schemas.microsoft.com/office/word/2015/wordml/symex" xmlns:wpg="http://schemas.microsoft.com/office/word/2010/wordprocessingGroup" xmlns:wpi="http://schemas.microsoft.com/office/word/2010/wordprocessingInk" xmlns:wne="http://schemas.microsoft.com/office/word/2006/wordml" xmlns:wps="http://schemas.microsoft.com/office/word/2010/wordprocessingShape" mc:Ignorable="w14 w15 w16se w16cid w16 w16cex w16sdtdh wp14">
+<w:ftr xmlns:wpc="http://schemas.microsoft.com/office/word/2010/wordprocessingCanvas" xmlns:cx="http://schemas.microsoft.com/office/drawing/2014/chartex" xmlns:cx1="http://schemas.microsoft.com/office/drawing/2015/9/8/chartex" xmlns:cx2="http://schemas.microsoft.com/office/drawing/2015/10/21/chartex" xmlns:cx3="http://schemas.microsoft.com/office/drawing/2016/5/9/chartex" xmlns:cx4="http://schemas.microsoft.com/office/drawing/2016/5/10/chartex" xmlns:cx5="http://schemas.microsoft.com/office/drawing/2016/5/11/chartex" xmlns:cx6="http://schemas.microsoft.com/office/drawing/2016/5/12/chartex" xmlns:cx7="http://schemas.microsoft.com/office/drawing/2016/5/13/chartex" xmlns:cx8="http://schemas.microsoft.com/office/drawing/2016/5/14/chartex" xmlns:mc="http://schemas.openxmlformats.org/markup-compatibility/2006" xmlns:aink="http://schemas.microsoft.com/office/drawing/2016/ink" xmlns:am3d="http://schemas.microsoft.com/office/drawing/2017/model3d" xmlns:o="urn:schemas-microsoft-com:office:office" xmlns:oel="http://schemas.microsoft.com/office/2019/extlst" xmlns:r="http://schemas.openxmlformats.org/officeDocument/2006/relationships" xmlns:m="http://schemas.openxmlformats.org/officeDocument/2006/math" xmlns:v="urn:schemas-microsoft-com:vml" xmlns:wp14="http://schemas.microsoft.com/office/word/2010/wordprocessingDrawing" xmlns:wp="http://schemas.openxmlformats.org/drawingml/2006/wordprocessingDrawing" xmlns:w10="urn:schemas-microsoft-com:office:word" xmlns:w="http://schemas.openxmlformats.org/wordprocessingml/2006/main" xmlns:w14="http://schemas.microsoft.com/office/word/2010/wordml" xmlns:w15="http://schemas.microsoft.com/office/word/2012/wordml" xmlns:w16cex="http://schemas.microsoft.com/office/word/2018/wordml/cex" xmlns:w16cid="http://schemas.microsoft.com/office/word/2016/wordml/cid" xmlns:w16="http://schemas.microsoft.com/office/word/2018/wordml" xmlns:w16sdtdh="http://schemas.microsoft.com/office/word/2020/wordml/sdtdatahash" xmlns:w16se="http://schemas.microsoft.com/office/word/2015/wordml/symex" xmlns:wpg="http://schemas.microsoft.com/office/word/2010/wordprocessingGroup" xmlns:wpi="http://schemas.microsoft.com/office/word/2010/wordprocessingInk" xmlns:wne="http://schemas.microsoft.com/office/word/2006/wordml" xmlns:wps="http://schemas.microsoft.com/office/word/2010/wordprocessingShape" mc:Ignorable="w14 w15 w16se w16cid w16 w16cex w16sdtdh wp14">
   <w:p>
     <w:pPr>
       <w:pStyle w:val="Footer"/>
@@ -4788,7 +4262,7 @@
 </file>
 
 <file path=word/footnotes.xml><?xml version="1.0" encoding="utf-8"?>
-<w:footnotes xmlns:wpc="http://schemas.microsoft.com/office/word/2010/wordprocessingCanvas" xmlns:cx="http://schemas.microsoft.com/office/drawing/2014/chartex" xmlns:cx1="http://schemas.microsoft.com/office/drawing/2015/9/8/chartex" xmlns:cx2="http://schemas.microsoft.com/office/drawing/2015/10/21/chartex" xmlns:cx3="http://schemas.microsoft.com/office/drawing/2016/5/9/chartex" xmlns:cx4="http://schemas.microsoft.com/office/drawing/2016/5/10/chartex" xmlns:cx5="http://schemas.microsoft.com/office/drawing/2016/5/11/chartex" xmlns:cx6="http://schemas.microsoft.com/office/drawing/2016/5/12/chartex" xmlns:cx7="http://schemas.microsoft.com/office/drawing/2016/5/13/chartex" xmlns:cx8="http://schemas.microsoft.com/office/drawing/2016/5/14/chartex" xmlns:mc="http://schemas.openxmlformats.org/markup-compatibility/2006" xmlns:aink="http://schemas.microsoft.com/office/drawing/2016/ink" xmlns:am3d="http://schemas.microsoft.com/office/drawing/2017/model3d" xmlns:o="urn:schemas-microsoft-com:office:office" xmlns:oel="http://schemas.microsoft.com/office/2019/extlst" xmlns:r="http://schemas.openxmlformats.org/officeDocument/2006/relationships" xmlns:m="http://schemas.openxmlformats.org/officeDocument/2006/math" xmlns:v="urn:schemas-microsoft-com:vml" xmlns:wp14="http://schemas.microsoft.com/office/word/2010/wordprocessingDrawing" xmlns:wp="http://schemas.openxmlformats.org/drawingml/2006/wordprocessingDrawing" xmlns:w10="urn:schemas-microsoft-com:office:word" xmlns:w="http://schemas.openxmlformats.org/wordprocessingml/2006/main" xmlns:w14="http://schemas.microsoft.com/office/word/2010/wordml" xmlns:w15="http://schemas.microsoft.com/office/word/2012/wordml" xmlns:w16cex="http://schemas.microsoft.com/office/word/2018/wordml/cex" xmlns:w16cid="http://schemas.microsoft.com/office/word/2016/wordml/cid" xmlns:w16="http://schemas.microsoft.com/office/word/2018/wordml" xmlns:w16du="http://schemas.microsoft.com/office/word/2023/wordml/word16du" xmlns:w16sdtdh="http://schemas.microsoft.com/office/word/2020/wordml/sdtdatahash" xmlns:w16se="http://schemas.microsoft.com/office/word/2015/wordml/symex" xmlns:wpg="http://schemas.microsoft.com/office/word/2010/wordprocessingGroup" xmlns:wpi="http://schemas.microsoft.com/office/word/2010/wordprocessingInk" xmlns:wne="http://schemas.microsoft.com/office/word/2006/wordml" xmlns:wps="http://schemas.microsoft.com/office/word/2010/wordprocessingShape" mc:Ignorable="w14 w15 w16se w16cid w16 w16cex w16sdtdh wp14">
+<w:footnotes xmlns:wpc="http://schemas.microsoft.com/office/word/2010/wordprocessingCanvas" xmlns:cx="http://schemas.microsoft.com/office/drawing/2014/chartex" xmlns:cx1="http://schemas.microsoft.com/office/drawing/2015/9/8/chartex" xmlns:cx2="http://schemas.microsoft.com/office/drawing/2015/10/21/chartex" xmlns:cx3="http://schemas.microsoft.com/office/drawing/2016/5/9/chartex" xmlns:cx4="http://schemas.microsoft.com/office/drawing/2016/5/10/chartex" xmlns:cx5="http://schemas.microsoft.com/office/drawing/2016/5/11/chartex" xmlns:cx6="http://schemas.microsoft.com/office/drawing/2016/5/12/chartex" xmlns:cx7="http://schemas.microsoft.com/office/drawing/2016/5/13/chartex" xmlns:cx8="http://schemas.microsoft.com/office/drawing/2016/5/14/chartex" xmlns:mc="http://schemas.openxmlformats.org/markup-compatibility/2006" xmlns:aink="http://schemas.microsoft.com/office/drawing/2016/ink" xmlns:am3d="http://schemas.microsoft.com/office/drawing/2017/model3d" xmlns:o="urn:schemas-microsoft-com:office:office" xmlns:oel="http://schemas.microsoft.com/office/2019/extlst" xmlns:r="http://schemas.openxmlformats.org/officeDocument/2006/relationships" xmlns:m="http://schemas.openxmlformats.org/officeDocument/2006/math" xmlns:v="urn:schemas-microsoft-com:vml" xmlns:wp14="http://schemas.microsoft.com/office/word/2010/wordprocessingDrawing" xmlns:wp="http://schemas.openxmlformats.org/drawingml/2006/wordprocessingDrawing" xmlns:w10="urn:schemas-microsoft-com:office:word" xmlns:w="http://schemas.openxmlformats.org/wordprocessingml/2006/main" xmlns:w14="http://schemas.microsoft.com/office/word/2010/wordml" xmlns:w15="http://schemas.microsoft.com/office/word/2012/wordml" xmlns:w16cex="http://schemas.microsoft.com/office/word/2018/wordml/cex" xmlns:w16cid="http://schemas.microsoft.com/office/word/2016/wordml/cid" xmlns:w16="http://schemas.microsoft.com/office/word/2018/wordml" xmlns:w16sdtdh="http://schemas.microsoft.com/office/word/2020/wordml/sdtdatahash" xmlns:w16se="http://schemas.microsoft.com/office/word/2015/wordml/symex" xmlns:wpg="http://schemas.microsoft.com/office/word/2010/wordprocessingGroup" xmlns:wpi="http://schemas.microsoft.com/office/word/2010/wordprocessingInk" xmlns:wne="http://schemas.microsoft.com/office/word/2006/wordml" xmlns:wps="http://schemas.microsoft.com/office/word/2010/wordprocessingShape" mc:Ignorable="w14 w15 w16se w16cid w16 w16cex w16sdtdh wp14">
   <w:footnote w:type="separator" w:id="-1">
     <w:p>
       <w:r>
@@ -4807,7 +4281,7 @@
 </file>
 
 <file path=word/numbering.xml><?xml version="1.0" encoding="utf-8"?>
-<w:numbering xmlns:wpc="http://schemas.microsoft.com/office/word/2010/wordprocessingCanvas" xmlns:cx="http://schemas.microsoft.com/office/drawing/2014/chartex" xmlns:cx1="http://schemas.microsoft.com/office/drawing/2015/9/8/chartex" xmlns:cx2="http://schemas.microsoft.com/office/drawing/2015/10/21/chartex" xmlns:cx3="http://schemas.microsoft.com/office/drawing/2016/5/9/chartex" xmlns:cx4="http://schemas.microsoft.com/office/drawing/2016/5/10/chartex" xmlns:cx5="http://schemas.microsoft.com/office/drawing/2016/5/11/chartex" xmlns:cx6="http://schemas.microsoft.com/office/drawing/2016/5/12/chartex" xmlns:cx7="http://schemas.microsoft.com/office/drawing/2016/5/13/chartex" xmlns:cx8="http://schemas.microsoft.com/office/drawing/2016/5/14/chartex" xmlns:mc="http://schemas.openxmlformats.org/markup-compatibility/2006" xmlns:aink="http://schemas.microsoft.com/office/drawing/2016/ink" xmlns:am3d="http://schemas.microsoft.com/office/drawing/2017/model3d" xmlns:o="urn:schemas-microsoft-com:office:office" xmlns:oel="http://schemas.microsoft.com/office/2019/extlst" xmlns:r="http://schemas.openxmlformats.org/officeDocument/2006/relationships" xmlns:m="http://schemas.openxmlformats.org/officeDocument/2006/math" xmlns:v="urn:schemas-microsoft-com:vml" xmlns:wp14="http://schemas.microsoft.com/office/word/2010/wordprocessingDrawing" xmlns:wp="http://schemas.openxmlformats.org/drawingml/2006/wordprocessingDrawing" xmlns:w10="urn:schemas-microsoft-com:office:word" xmlns:w="http://schemas.openxmlformats.org/wordprocessingml/2006/main" xmlns:w14="http://schemas.microsoft.com/office/word/2010/wordml" xmlns:w15="http://schemas.microsoft.com/office/word/2012/wordml" xmlns:w16cex="http://schemas.microsoft.com/office/word/2018/wordml/cex" xmlns:w16cid="http://schemas.microsoft.com/office/word/2016/wordml/cid" xmlns:w16="http://schemas.microsoft.com/office/word/2018/wordml" xmlns:w16du="http://schemas.microsoft.com/office/word/2023/wordml/word16du" xmlns:w16sdtdh="http://schemas.microsoft.com/office/word/2020/wordml/sdtdatahash" xmlns:w16se="http://schemas.microsoft.com/office/word/2015/wordml/symex" xmlns:wpg="http://schemas.microsoft.com/office/word/2010/wordprocessingGroup" xmlns:wpi="http://schemas.microsoft.com/office/word/2010/wordprocessingInk" xmlns:wne="http://schemas.microsoft.com/office/word/2006/wordml" xmlns:wps="http://schemas.microsoft.com/office/word/2010/wordprocessingShape" mc:Ignorable="w14 w15 w16se w16cid w16 w16cex w16sdtdh wp14">
+<w:numbering xmlns:wpc="http://schemas.microsoft.com/office/word/2010/wordprocessingCanvas" xmlns:cx="http://schemas.microsoft.com/office/drawing/2014/chartex" xmlns:cx1="http://schemas.microsoft.com/office/drawing/2015/9/8/chartex" xmlns:cx2="http://schemas.microsoft.com/office/drawing/2015/10/21/chartex" xmlns:cx3="http://schemas.microsoft.com/office/drawing/2016/5/9/chartex" xmlns:cx4="http://schemas.microsoft.com/office/drawing/2016/5/10/chartex" xmlns:cx5="http://schemas.microsoft.com/office/drawing/2016/5/11/chartex" xmlns:cx6="http://schemas.microsoft.com/office/drawing/2016/5/12/chartex" xmlns:cx7="http://schemas.microsoft.com/office/drawing/2016/5/13/chartex" xmlns:cx8="http://schemas.microsoft.com/office/drawing/2016/5/14/chartex" xmlns:mc="http://schemas.openxmlformats.org/markup-compatibility/2006" xmlns:aink="http://schemas.microsoft.com/office/drawing/2016/ink" xmlns:am3d="http://schemas.microsoft.com/office/drawing/2017/model3d" xmlns:o="urn:schemas-microsoft-com:office:office" xmlns:oel="http://schemas.microsoft.com/office/2019/extlst" xmlns:r="http://schemas.openxmlformats.org/officeDocument/2006/relationships" xmlns:m="http://schemas.openxmlformats.org/officeDocument/2006/math" xmlns:v="urn:schemas-microsoft-com:vml" xmlns:wp14="http://schemas.microsoft.com/office/word/2010/wordprocessingDrawing" xmlns:wp="http://schemas.openxmlformats.org/drawingml/2006/wordprocessingDrawing" xmlns:w10="urn:schemas-microsoft-com:office:word" xmlns:w="http://schemas.openxmlformats.org/wordprocessingml/2006/main" xmlns:w14="http://schemas.microsoft.com/office/word/2010/wordml" xmlns:w15="http://schemas.microsoft.com/office/word/2012/wordml" xmlns:w16cex="http://schemas.microsoft.com/office/word/2018/wordml/cex" xmlns:w16cid="http://schemas.microsoft.com/office/word/2016/wordml/cid" xmlns:w16="http://schemas.microsoft.com/office/word/2018/wordml" xmlns:w16sdtdh="http://schemas.microsoft.com/office/word/2020/wordml/sdtdatahash" xmlns:w16se="http://schemas.microsoft.com/office/word/2015/wordml/symex" xmlns:wpg="http://schemas.microsoft.com/office/word/2010/wordprocessingGroup" xmlns:wpi="http://schemas.microsoft.com/office/word/2010/wordprocessingInk" xmlns:wne="http://schemas.microsoft.com/office/word/2006/wordml" xmlns:wps="http://schemas.microsoft.com/office/word/2010/wordprocessingShape" mc:Ignorable="w14 w15 w16se w16cid w16 w16cex w16sdtdh wp14">
   <w:abstractNum w:abstractNumId="0" w15:restartNumberingAfterBreak="0">
     <w:nsid w:val="03480D80"/>
     <w:multiLevelType w:val="hybridMultilevel"/>
@@ -6459,6 +5933,7 @@
     <w:lsdException w:name="HTML Sample" w:semiHidden="1" w:unhideWhenUsed="1"/>
     <w:lsdException w:name="HTML Typewriter" w:semiHidden="1" w:unhideWhenUsed="1"/>
     <w:lsdException w:name="HTML Variable" w:semiHidden="1" w:unhideWhenUsed="1"/>
+    <w:lsdException w:name="Normal Table" w:semiHidden="1" w:unhideWhenUsed="1"/>
     <w:lsdException w:name="annotation subject" w:semiHidden="1" w:unhideWhenUsed="1"/>
     <w:lsdException w:name="No List" w:semiHidden="1" w:unhideWhenUsed="1"/>
     <w:lsdException w:name="Outline List 1" w:semiHidden="1" w:unhideWhenUsed="1"/>
@@ -6505,8 +5980,10 @@
     <w:lsdException w:name="Table Subtle 2" w:semiHidden="1" w:unhideWhenUsed="1"/>
     <w:lsdException w:name="Table Web 1" w:semiHidden="1" w:unhideWhenUsed="1"/>
     <w:lsdException w:name="Table Web 2" w:semiHidden="1" w:unhideWhenUsed="1"/>
+    <w:lsdException w:name="Table Web 3" w:semiHidden="1" w:unhideWhenUsed="1"/>
     <w:lsdException w:name="Balloon Text" w:semiHidden="1" w:unhideWhenUsed="1"/>
     <w:lsdException w:name="Table Grid" w:locked="1" w:uiPriority="0"/>
+    <w:lsdException w:name="Table Theme" w:semiHidden="1" w:unhideWhenUsed="1"/>
     <w:lsdException w:name="Placeholder Text" w:semiHidden="1"/>
     <w:lsdException w:name="No Spacing" w:uiPriority="1" w:qFormat="1"/>
     <w:lsdException w:name="Light Shading" w:uiPriority="60"/>

</xml_diff>

<commit_message>
Fix Dates in Seminarplan
</commit_message>
<xml_diff>
--- a/1_Sylabus/23_Sommer_Seminarplan_Politische_Pyschologie.docx
+++ b/1_Sylabus/23_Sommer_Seminarplan_Politische_Pyschologie.docx
@@ -1,6 +1,6 @@
 
 <file path=word/document.xml><?xml version="1.0" encoding="utf-8"?>
-<w:document xmlns:wpc="http://schemas.microsoft.com/office/word/2010/wordprocessingCanvas" xmlns:cx="http://schemas.microsoft.com/office/drawing/2014/chartex" xmlns:cx1="http://schemas.microsoft.com/office/drawing/2015/9/8/chartex" xmlns:cx2="http://schemas.microsoft.com/office/drawing/2015/10/21/chartex" xmlns:cx3="http://schemas.microsoft.com/office/drawing/2016/5/9/chartex" xmlns:cx4="http://schemas.microsoft.com/office/drawing/2016/5/10/chartex" xmlns:cx5="http://schemas.microsoft.com/office/drawing/2016/5/11/chartex" xmlns:cx6="http://schemas.microsoft.com/office/drawing/2016/5/12/chartex" xmlns:cx7="http://schemas.microsoft.com/office/drawing/2016/5/13/chartex" xmlns:cx8="http://schemas.microsoft.com/office/drawing/2016/5/14/chartex" xmlns:mc="http://schemas.openxmlformats.org/markup-compatibility/2006" xmlns:aink="http://schemas.microsoft.com/office/drawing/2016/ink" xmlns:am3d="http://schemas.microsoft.com/office/drawing/2017/model3d" xmlns:o="urn:schemas-microsoft-com:office:office" xmlns:oel="http://schemas.microsoft.com/office/2019/extlst" xmlns:r="http://schemas.openxmlformats.org/officeDocument/2006/relationships" xmlns:m="http://schemas.openxmlformats.org/officeDocument/2006/math" xmlns:v="urn:schemas-microsoft-com:vml" xmlns:wp14="http://schemas.microsoft.com/office/word/2010/wordprocessingDrawing" xmlns:wp="http://schemas.openxmlformats.org/drawingml/2006/wordprocessingDrawing" xmlns:w10="urn:schemas-microsoft-com:office:word" xmlns:w="http://schemas.openxmlformats.org/wordprocessingml/2006/main" xmlns:w14="http://schemas.microsoft.com/office/word/2010/wordml" xmlns:w15="http://schemas.microsoft.com/office/word/2012/wordml" xmlns:w16cex="http://schemas.microsoft.com/office/word/2018/wordml/cex" xmlns:w16cid="http://schemas.microsoft.com/office/word/2016/wordml/cid" xmlns:w16="http://schemas.microsoft.com/office/word/2018/wordml" xmlns:w16sdtdh="http://schemas.microsoft.com/office/word/2020/wordml/sdtdatahash" xmlns:w16se="http://schemas.microsoft.com/office/word/2015/wordml/symex" xmlns:wpg="http://schemas.microsoft.com/office/word/2010/wordprocessingGroup" xmlns:wpi="http://schemas.microsoft.com/office/word/2010/wordprocessingInk" xmlns:wne="http://schemas.microsoft.com/office/word/2006/wordml" xmlns:wps="http://schemas.microsoft.com/office/word/2010/wordprocessingShape" mc:Ignorable="w14 w15 w16se w16cid w16 w16cex w16sdtdh wp14">
+<w:document xmlns:wpc="http://schemas.microsoft.com/office/word/2010/wordprocessingCanvas" xmlns:cx="http://schemas.microsoft.com/office/drawing/2014/chartex" xmlns:cx1="http://schemas.microsoft.com/office/drawing/2015/9/8/chartex" xmlns:cx2="http://schemas.microsoft.com/office/drawing/2015/10/21/chartex" xmlns:cx3="http://schemas.microsoft.com/office/drawing/2016/5/9/chartex" xmlns:cx4="http://schemas.microsoft.com/office/drawing/2016/5/10/chartex" xmlns:cx5="http://schemas.microsoft.com/office/drawing/2016/5/11/chartex" xmlns:cx6="http://schemas.microsoft.com/office/drawing/2016/5/12/chartex" xmlns:cx7="http://schemas.microsoft.com/office/drawing/2016/5/13/chartex" xmlns:cx8="http://schemas.microsoft.com/office/drawing/2016/5/14/chartex" xmlns:mc="http://schemas.openxmlformats.org/markup-compatibility/2006" xmlns:aink="http://schemas.microsoft.com/office/drawing/2016/ink" xmlns:am3d="http://schemas.microsoft.com/office/drawing/2017/model3d" xmlns:o="urn:schemas-microsoft-com:office:office" xmlns:oel="http://schemas.microsoft.com/office/2019/extlst" xmlns:r="http://schemas.openxmlformats.org/officeDocument/2006/relationships" xmlns:m="http://schemas.openxmlformats.org/officeDocument/2006/math" xmlns:v="urn:schemas-microsoft-com:vml" xmlns:wp14="http://schemas.microsoft.com/office/word/2010/wordprocessingDrawing" xmlns:wp="http://schemas.openxmlformats.org/drawingml/2006/wordprocessingDrawing" xmlns:w10="urn:schemas-microsoft-com:office:word" xmlns:w="http://schemas.openxmlformats.org/wordprocessingml/2006/main" xmlns:w14="http://schemas.microsoft.com/office/word/2010/wordml" xmlns:w15="http://schemas.microsoft.com/office/word/2012/wordml" xmlns:w16cex="http://schemas.microsoft.com/office/word/2018/wordml/cex" xmlns:w16cid="http://schemas.microsoft.com/office/word/2016/wordml/cid" xmlns:w16="http://schemas.microsoft.com/office/word/2018/wordml" xmlns:w16du="http://schemas.microsoft.com/office/word/2023/wordml/word16du" xmlns:w16sdtdh="http://schemas.microsoft.com/office/word/2020/wordml/sdtdatahash" xmlns:w16se="http://schemas.microsoft.com/office/word/2015/wordml/symex" xmlns:wpg="http://schemas.microsoft.com/office/word/2010/wordprocessingGroup" xmlns:wpi="http://schemas.microsoft.com/office/word/2010/wordprocessingInk" xmlns:wne="http://schemas.microsoft.com/office/word/2006/wordml" xmlns:wps="http://schemas.microsoft.com/office/word/2010/wordprocessingShape" mc:Ignorable="w14 w15 w16se w16cid w16 w16cex w16sdtdh wp14">
   <w:body>
     <w:p>
       <w:pPr>
@@ -1739,7 +1739,7 @@
           <w:sz w:val="24"/>
           <w:szCs w:val="24"/>
         </w:rPr>
-        <w:t>1</w:t>
+        <w:t>0</w:t>
       </w:r>
       <w:r>
         <w:rPr>
@@ -3485,7 +3485,10 @@
         <w:ind w:left="480" w:hanging="480"/>
       </w:pPr>
       <w:r>
-        <w:t>Sitzung 9</w:t>
+        <w:t xml:space="preserve">Sitzung </w:t>
+      </w:r>
+      <w:r>
+        <w:t>8</w:t>
       </w:r>
       <w:r>
         <w:tab/>
@@ -3707,7 +3710,13 @@
         <w:rPr>
           <w:lang w:val="en-GB"/>
         </w:rPr>
-        <w:t>Sitzung 10</w:t>
+        <w:t xml:space="preserve">Sitzung </w:t>
+      </w:r>
+      <w:r>
+        <w:rPr>
+          <w:lang w:val="en-GB"/>
+        </w:rPr>
+        <w:t>9</w:t>
       </w:r>
       <w:r>
         <w:rPr>
@@ -3988,7 +3997,10 @@
         <w:ind w:left="480" w:hanging="480"/>
       </w:pPr>
       <w:r>
-        <w:t>Sitzung 11</w:t>
+        <w:t>Sitzung 1</w:t>
+      </w:r>
+      <w:r>
+        <w:t>0</w:t>
       </w:r>
       <w:r>
         <w:tab/>
@@ -4086,7 +4098,10 @@
         <w:ind w:left="480" w:hanging="480"/>
       </w:pPr>
       <w:r>
-        <w:t>Sitzung 12</w:t>
+        <w:t>Sitzung 1</w:t>
+      </w:r>
+      <w:r>
+        <w:t>1</w:t>
       </w:r>
       <w:r>
         <w:tab/>
@@ -4156,7 +4171,10 @@
         <w:ind w:left="480" w:hanging="480"/>
       </w:pPr>
       <w:r>
-        <w:t>Sitzung 13</w:t>
+        <w:t>Sitzung 1</w:t>
+      </w:r>
+      <w:r>
+        <w:t>2</w:t>
       </w:r>
       <w:r>
         <w:tab/>
@@ -4206,7 +4224,7 @@
 </file>
 
 <file path=word/endnotes.xml><?xml version="1.0" encoding="utf-8"?>
-<w:endnotes xmlns:wpc="http://schemas.microsoft.com/office/word/2010/wordprocessingCanvas" xmlns:cx="http://schemas.microsoft.com/office/drawing/2014/chartex" xmlns:cx1="http://schemas.microsoft.com/office/drawing/2015/9/8/chartex" xmlns:cx2="http://schemas.microsoft.com/office/drawing/2015/10/21/chartex" xmlns:cx3="http://schemas.microsoft.com/office/drawing/2016/5/9/chartex" xmlns:cx4="http://schemas.microsoft.com/office/drawing/2016/5/10/chartex" xmlns:cx5="http://schemas.microsoft.com/office/drawing/2016/5/11/chartex" xmlns:cx6="http://schemas.microsoft.com/office/drawing/2016/5/12/chartex" xmlns:cx7="http://schemas.microsoft.com/office/drawing/2016/5/13/chartex" xmlns:cx8="http://schemas.microsoft.com/office/drawing/2016/5/14/chartex" xmlns:mc="http://schemas.openxmlformats.org/markup-compatibility/2006" xmlns:aink="http://schemas.microsoft.com/office/drawing/2016/ink" xmlns:am3d="http://schemas.microsoft.com/office/drawing/2017/model3d" xmlns:o="urn:schemas-microsoft-com:office:office" xmlns:oel="http://schemas.microsoft.com/office/2019/extlst" xmlns:r="http://schemas.openxmlformats.org/officeDocument/2006/relationships" xmlns:m="http://schemas.openxmlformats.org/officeDocument/2006/math" xmlns:v="urn:schemas-microsoft-com:vml" xmlns:wp14="http://schemas.microsoft.com/office/word/2010/wordprocessingDrawing" xmlns:wp="http://schemas.openxmlformats.org/drawingml/2006/wordprocessingDrawing" xmlns:w10="urn:schemas-microsoft-com:office:word" xmlns:w="http://schemas.openxmlformats.org/wordprocessingml/2006/main" xmlns:w14="http://schemas.microsoft.com/office/word/2010/wordml" xmlns:w15="http://schemas.microsoft.com/office/word/2012/wordml" xmlns:w16cex="http://schemas.microsoft.com/office/word/2018/wordml/cex" xmlns:w16cid="http://schemas.microsoft.com/office/word/2016/wordml/cid" xmlns:w16="http://schemas.microsoft.com/office/word/2018/wordml" xmlns:w16sdtdh="http://schemas.microsoft.com/office/word/2020/wordml/sdtdatahash" xmlns:w16se="http://schemas.microsoft.com/office/word/2015/wordml/symex" xmlns:wpg="http://schemas.microsoft.com/office/word/2010/wordprocessingGroup" xmlns:wpi="http://schemas.microsoft.com/office/word/2010/wordprocessingInk" xmlns:wne="http://schemas.microsoft.com/office/word/2006/wordml" xmlns:wps="http://schemas.microsoft.com/office/word/2010/wordprocessingShape" mc:Ignorable="w14 w15 w16se w16cid w16 w16cex w16sdtdh wp14">
+<w:endnotes xmlns:wpc="http://schemas.microsoft.com/office/word/2010/wordprocessingCanvas" xmlns:cx="http://schemas.microsoft.com/office/drawing/2014/chartex" xmlns:cx1="http://schemas.microsoft.com/office/drawing/2015/9/8/chartex" xmlns:cx2="http://schemas.microsoft.com/office/drawing/2015/10/21/chartex" xmlns:cx3="http://schemas.microsoft.com/office/drawing/2016/5/9/chartex" xmlns:cx4="http://schemas.microsoft.com/office/drawing/2016/5/10/chartex" xmlns:cx5="http://schemas.microsoft.com/office/drawing/2016/5/11/chartex" xmlns:cx6="http://schemas.microsoft.com/office/drawing/2016/5/12/chartex" xmlns:cx7="http://schemas.microsoft.com/office/drawing/2016/5/13/chartex" xmlns:cx8="http://schemas.microsoft.com/office/drawing/2016/5/14/chartex" xmlns:mc="http://schemas.openxmlformats.org/markup-compatibility/2006" xmlns:aink="http://schemas.microsoft.com/office/drawing/2016/ink" xmlns:am3d="http://schemas.microsoft.com/office/drawing/2017/model3d" xmlns:o="urn:schemas-microsoft-com:office:office" xmlns:oel="http://schemas.microsoft.com/office/2019/extlst" xmlns:r="http://schemas.openxmlformats.org/officeDocument/2006/relationships" xmlns:m="http://schemas.openxmlformats.org/officeDocument/2006/math" xmlns:v="urn:schemas-microsoft-com:vml" xmlns:wp14="http://schemas.microsoft.com/office/word/2010/wordprocessingDrawing" xmlns:wp="http://schemas.openxmlformats.org/drawingml/2006/wordprocessingDrawing" xmlns:w10="urn:schemas-microsoft-com:office:word" xmlns:w="http://schemas.openxmlformats.org/wordprocessingml/2006/main" xmlns:w14="http://schemas.microsoft.com/office/word/2010/wordml" xmlns:w15="http://schemas.microsoft.com/office/word/2012/wordml" xmlns:w16cex="http://schemas.microsoft.com/office/word/2018/wordml/cex" xmlns:w16cid="http://schemas.microsoft.com/office/word/2016/wordml/cid" xmlns:w16="http://schemas.microsoft.com/office/word/2018/wordml" xmlns:w16du="http://schemas.microsoft.com/office/word/2023/wordml/word16du" xmlns:w16sdtdh="http://schemas.microsoft.com/office/word/2020/wordml/sdtdatahash" xmlns:w16se="http://schemas.microsoft.com/office/word/2015/wordml/symex" xmlns:wpg="http://schemas.microsoft.com/office/word/2010/wordprocessingGroup" xmlns:wpi="http://schemas.microsoft.com/office/word/2010/wordprocessingInk" xmlns:wne="http://schemas.microsoft.com/office/word/2006/wordml" xmlns:wps="http://schemas.microsoft.com/office/word/2010/wordprocessingShape" mc:Ignorable="w14 w15 w16se w16cid w16 w16cex w16sdtdh wp14">
   <w:endnote w:type="separator" w:id="-1">
     <w:p>
       <w:r>
@@ -4225,7 +4243,7 @@
 </file>
 
 <file path=word/footer1.xml><?xml version="1.0" encoding="utf-8"?>
-<w:ftr xmlns:wpc="http://schemas.microsoft.com/office/word/2010/wordprocessingCanvas" xmlns:cx="http://schemas.microsoft.com/office/drawing/2014/chartex" xmlns:cx1="http://schemas.microsoft.com/office/drawing/2015/9/8/chartex" xmlns:cx2="http://schemas.microsoft.com/office/drawing/2015/10/21/chartex" xmlns:cx3="http://schemas.microsoft.com/office/drawing/2016/5/9/chartex" xmlns:cx4="http://schemas.microsoft.com/office/drawing/2016/5/10/chartex" xmlns:cx5="http://schemas.microsoft.com/office/drawing/2016/5/11/chartex" xmlns:cx6="http://schemas.microsoft.com/office/drawing/2016/5/12/chartex" xmlns:cx7="http://schemas.microsoft.com/office/drawing/2016/5/13/chartex" xmlns:cx8="http://schemas.microsoft.com/office/drawing/2016/5/14/chartex" xmlns:mc="http://schemas.openxmlformats.org/markup-compatibility/2006" xmlns:aink="http://schemas.microsoft.com/office/drawing/2016/ink" xmlns:am3d="http://schemas.microsoft.com/office/drawing/2017/model3d" xmlns:o="urn:schemas-microsoft-com:office:office" xmlns:oel="http://schemas.microsoft.com/office/2019/extlst" xmlns:r="http://schemas.openxmlformats.org/officeDocument/2006/relationships" xmlns:m="http://schemas.openxmlformats.org/officeDocument/2006/math" xmlns:v="urn:schemas-microsoft-com:vml" xmlns:wp14="http://schemas.microsoft.com/office/word/2010/wordprocessingDrawing" xmlns:wp="http://schemas.openxmlformats.org/drawingml/2006/wordprocessingDrawing" xmlns:w10="urn:schemas-microsoft-com:office:word" xmlns:w="http://schemas.openxmlformats.org/wordprocessingml/2006/main" xmlns:w14="http://schemas.microsoft.com/office/word/2010/wordml" xmlns:w15="http://schemas.microsoft.com/office/word/2012/wordml" xmlns:w16cex="http://schemas.microsoft.com/office/word/2018/wordml/cex" xmlns:w16cid="http://schemas.microsoft.com/office/word/2016/wordml/cid" xmlns:w16="http://schemas.microsoft.com/office/word/2018/wordml" xmlns:w16sdtdh="http://schemas.microsoft.com/office/word/2020/wordml/sdtdatahash" xmlns:w16se="http://schemas.microsoft.com/office/word/2015/wordml/symex" xmlns:wpg="http://schemas.microsoft.com/office/word/2010/wordprocessingGroup" xmlns:wpi="http://schemas.microsoft.com/office/word/2010/wordprocessingInk" xmlns:wne="http://schemas.microsoft.com/office/word/2006/wordml" xmlns:wps="http://schemas.microsoft.com/office/word/2010/wordprocessingShape" mc:Ignorable="w14 w15 w16se w16cid w16 w16cex w16sdtdh wp14">
+<w:ftr xmlns:wpc="http://schemas.microsoft.com/office/word/2010/wordprocessingCanvas" xmlns:cx="http://schemas.microsoft.com/office/drawing/2014/chartex" xmlns:cx1="http://schemas.microsoft.com/office/drawing/2015/9/8/chartex" xmlns:cx2="http://schemas.microsoft.com/office/drawing/2015/10/21/chartex" xmlns:cx3="http://schemas.microsoft.com/office/drawing/2016/5/9/chartex" xmlns:cx4="http://schemas.microsoft.com/office/drawing/2016/5/10/chartex" xmlns:cx5="http://schemas.microsoft.com/office/drawing/2016/5/11/chartex" xmlns:cx6="http://schemas.microsoft.com/office/drawing/2016/5/12/chartex" xmlns:cx7="http://schemas.microsoft.com/office/drawing/2016/5/13/chartex" xmlns:cx8="http://schemas.microsoft.com/office/drawing/2016/5/14/chartex" xmlns:mc="http://schemas.openxmlformats.org/markup-compatibility/2006" xmlns:aink="http://schemas.microsoft.com/office/drawing/2016/ink" xmlns:am3d="http://schemas.microsoft.com/office/drawing/2017/model3d" xmlns:o="urn:schemas-microsoft-com:office:office" xmlns:oel="http://schemas.microsoft.com/office/2019/extlst" xmlns:r="http://schemas.openxmlformats.org/officeDocument/2006/relationships" xmlns:m="http://schemas.openxmlformats.org/officeDocument/2006/math" xmlns:v="urn:schemas-microsoft-com:vml" xmlns:wp14="http://schemas.microsoft.com/office/word/2010/wordprocessingDrawing" xmlns:wp="http://schemas.openxmlformats.org/drawingml/2006/wordprocessingDrawing" xmlns:w10="urn:schemas-microsoft-com:office:word" xmlns:w="http://schemas.openxmlformats.org/wordprocessingml/2006/main" xmlns:w14="http://schemas.microsoft.com/office/word/2010/wordml" xmlns:w15="http://schemas.microsoft.com/office/word/2012/wordml" xmlns:w16cex="http://schemas.microsoft.com/office/word/2018/wordml/cex" xmlns:w16cid="http://schemas.microsoft.com/office/word/2016/wordml/cid" xmlns:w16="http://schemas.microsoft.com/office/word/2018/wordml" xmlns:w16du="http://schemas.microsoft.com/office/word/2023/wordml/word16du" xmlns:w16sdtdh="http://schemas.microsoft.com/office/word/2020/wordml/sdtdatahash" xmlns:w16se="http://schemas.microsoft.com/office/word/2015/wordml/symex" xmlns:wpg="http://schemas.microsoft.com/office/word/2010/wordprocessingGroup" xmlns:wpi="http://schemas.microsoft.com/office/word/2010/wordprocessingInk" xmlns:wne="http://schemas.microsoft.com/office/word/2006/wordml" xmlns:wps="http://schemas.microsoft.com/office/word/2010/wordprocessingShape" mc:Ignorable="w14 w15 w16se w16cid w16 w16cex w16sdtdh wp14">
   <w:p>
     <w:pPr>
       <w:pStyle w:val="Footer"/>
@@ -4262,7 +4280,7 @@
 </file>
 
 <file path=word/footnotes.xml><?xml version="1.0" encoding="utf-8"?>
-<w:footnotes xmlns:wpc="http://schemas.microsoft.com/office/word/2010/wordprocessingCanvas" xmlns:cx="http://schemas.microsoft.com/office/drawing/2014/chartex" xmlns:cx1="http://schemas.microsoft.com/office/drawing/2015/9/8/chartex" xmlns:cx2="http://schemas.microsoft.com/office/drawing/2015/10/21/chartex" xmlns:cx3="http://schemas.microsoft.com/office/drawing/2016/5/9/chartex" xmlns:cx4="http://schemas.microsoft.com/office/drawing/2016/5/10/chartex" xmlns:cx5="http://schemas.microsoft.com/office/drawing/2016/5/11/chartex" xmlns:cx6="http://schemas.microsoft.com/office/drawing/2016/5/12/chartex" xmlns:cx7="http://schemas.microsoft.com/office/drawing/2016/5/13/chartex" xmlns:cx8="http://schemas.microsoft.com/office/drawing/2016/5/14/chartex" xmlns:mc="http://schemas.openxmlformats.org/markup-compatibility/2006" xmlns:aink="http://schemas.microsoft.com/office/drawing/2016/ink" xmlns:am3d="http://schemas.microsoft.com/office/drawing/2017/model3d" xmlns:o="urn:schemas-microsoft-com:office:office" xmlns:oel="http://schemas.microsoft.com/office/2019/extlst" xmlns:r="http://schemas.openxmlformats.org/officeDocument/2006/relationships" xmlns:m="http://schemas.openxmlformats.org/officeDocument/2006/math" xmlns:v="urn:schemas-microsoft-com:vml" xmlns:wp14="http://schemas.microsoft.com/office/word/2010/wordprocessingDrawing" xmlns:wp="http://schemas.openxmlformats.org/drawingml/2006/wordprocessingDrawing" xmlns:w10="urn:schemas-microsoft-com:office:word" xmlns:w="http://schemas.openxmlformats.org/wordprocessingml/2006/main" xmlns:w14="http://schemas.microsoft.com/office/word/2010/wordml" xmlns:w15="http://schemas.microsoft.com/office/word/2012/wordml" xmlns:w16cex="http://schemas.microsoft.com/office/word/2018/wordml/cex" xmlns:w16cid="http://schemas.microsoft.com/office/word/2016/wordml/cid" xmlns:w16="http://schemas.microsoft.com/office/word/2018/wordml" xmlns:w16sdtdh="http://schemas.microsoft.com/office/word/2020/wordml/sdtdatahash" xmlns:w16se="http://schemas.microsoft.com/office/word/2015/wordml/symex" xmlns:wpg="http://schemas.microsoft.com/office/word/2010/wordprocessingGroup" xmlns:wpi="http://schemas.microsoft.com/office/word/2010/wordprocessingInk" xmlns:wne="http://schemas.microsoft.com/office/word/2006/wordml" xmlns:wps="http://schemas.microsoft.com/office/word/2010/wordprocessingShape" mc:Ignorable="w14 w15 w16se w16cid w16 w16cex w16sdtdh wp14">
+<w:footnotes xmlns:wpc="http://schemas.microsoft.com/office/word/2010/wordprocessingCanvas" xmlns:cx="http://schemas.microsoft.com/office/drawing/2014/chartex" xmlns:cx1="http://schemas.microsoft.com/office/drawing/2015/9/8/chartex" xmlns:cx2="http://schemas.microsoft.com/office/drawing/2015/10/21/chartex" xmlns:cx3="http://schemas.microsoft.com/office/drawing/2016/5/9/chartex" xmlns:cx4="http://schemas.microsoft.com/office/drawing/2016/5/10/chartex" xmlns:cx5="http://schemas.microsoft.com/office/drawing/2016/5/11/chartex" xmlns:cx6="http://schemas.microsoft.com/office/drawing/2016/5/12/chartex" xmlns:cx7="http://schemas.microsoft.com/office/drawing/2016/5/13/chartex" xmlns:cx8="http://schemas.microsoft.com/office/drawing/2016/5/14/chartex" xmlns:mc="http://schemas.openxmlformats.org/markup-compatibility/2006" xmlns:aink="http://schemas.microsoft.com/office/drawing/2016/ink" xmlns:am3d="http://schemas.microsoft.com/office/drawing/2017/model3d" xmlns:o="urn:schemas-microsoft-com:office:office" xmlns:oel="http://schemas.microsoft.com/office/2019/extlst" xmlns:r="http://schemas.openxmlformats.org/officeDocument/2006/relationships" xmlns:m="http://schemas.openxmlformats.org/officeDocument/2006/math" xmlns:v="urn:schemas-microsoft-com:vml" xmlns:wp14="http://schemas.microsoft.com/office/word/2010/wordprocessingDrawing" xmlns:wp="http://schemas.openxmlformats.org/drawingml/2006/wordprocessingDrawing" xmlns:w10="urn:schemas-microsoft-com:office:word" xmlns:w="http://schemas.openxmlformats.org/wordprocessingml/2006/main" xmlns:w14="http://schemas.microsoft.com/office/word/2010/wordml" xmlns:w15="http://schemas.microsoft.com/office/word/2012/wordml" xmlns:w16cex="http://schemas.microsoft.com/office/word/2018/wordml/cex" xmlns:w16cid="http://schemas.microsoft.com/office/word/2016/wordml/cid" xmlns:w16="http://schemas.microsoft.com/office/word/2018/wordml" xmlns:w16du="http://schemas.microsoft.com/office/word/2023/wordml/word16du" xmlns:w16sdtdh="http://schemas.microsoft.com/office/word/2020/wordml/sdtdatahash" xmlns:w16se="http://schemas.microsoft.com/office/word/2015/wordml/symex" xmlns:wpg="http://schemas.microsoft.com/office/word/2010/wordprocessingGroup" xmlns:wpi="http://schemas.microsoft.com/office/word/2010/wordprocessingInk" xmlns:wne="http://schemas.microsoft.com/office/word/2006/wordml" xmlns:wps="http://schemas.microsoft.com/office/word/2010/wordprocessingShape" mc:Ignorable="w14 w15 w16se w16cid w16 w16cex w16sdtdh wp14">
   <w:footnote w:type="separator" w:id="-1">
     <w:p>
       <w:r>
@@ -4281,7 +4299,7 @@
 </file>
 
 <file path=word/numbering.xml><?xml version="1.0" encoding="utf-8"?>
-<w:numbering xmlns:wpc="http://schemas.microsoft.com/office/word/2010/wordprocessingCanvas" xmlns:cx="http://schemas.microsoft.com/office/drawing/2014/chartex" xmlns:cx1="http://schemas.microsoft.com/office/drawing/2015/9/8/chartex" xmlns:cx2="http://schemas.microsoft.com/office/drawing/2015/10/21/chartex" xmlns:cx3="http://schemas.microsoft.com/office/drawing/2016/5/9/chartex" xmlns:cx4="http://schemas.microsoft.com/office/drawing/2016/5/10/chartex" xmlns:cx5="http://schemas.microsoft.com/office/drawing/2016/5/11/chartex" xmlns:cx6="http://schemas.microsoft.com/office/drawing/2016/5/12/chartex" xmlns:cx7="http://schemas.microsoft.com/office/drawing/2016/5/13/chartex" xmlns:cx8="http://schemas.microsoft.com/office/drawing/2016/5/14/chartex" xmlns:mc="http://schemas.openxmlformats.org/markup-compatibility/2006" xmlns:aink="http://schemas.microsoft.com/office/drawing/2016/ink" xmlns:am3d="http://schemas.microsoft.com/office/drawing/2017/model3d" xmlns:o="urn:schemas-microsoft-com:office:office" xmlns:oel="http://schemas.microsoft.com/office/2019/extlst" xmlns:r="http://schemas.openxmlformats.org/officeDocument/2006/relationships" xmlns:m="http://schemas.openxmlformats.org/officeDocument/2006/math" xmlns:v="urn:schemas-microsoft-com:vml" xmlns:wp14="http://schemas.microsoft.com/office/word/2010/wordprocessingDrawing" xmlns:wp="http://schemas.openxmlformats.org/drawingml/2006/wordprocessingDrawing" xmlns:w10="urn:schemas-microsoft-com:office:word" xmlns:w="http://schemas.openxmlformats.org/wordprocessingml/2006/main" xmlns:w14="http://schemas.microsoft.com/office/word/2010/wordml" xmlns:w15="http://schemas.microsoft.com/office/word/2012/wordml" xmlns:w16cex="http://schemas.microsoft.com/office/word/2018/wordml/cex" xmlns:w16cid="http://schemas.microsoft.com/office/word/2016/wordml/cid" xmlns:w16="http://schemas.microsoft.com/office/word/2018/wordml" xmlns:w16sdtdh="http://schemas.microsoft.com/office/word/2020/wordml/sdtdatahash" xmlns:w16se="http://schemas.microsoft.com/office/word/2015/wordml/symex" xmlns:wpg="http://schemas.microsoft.com/office/word/2010/wordprocessingGroup" xmlns:wpi="http://schemas.microsoft.com/office/word/2010/wordprocessingInk" xmlns:wne="http://schemas.microsoft.com/office/word/2006/wordml" xmlns:wps="http://schemas.microsoft.com/office/word/2010/wordprocessingShape" mc:Ignorable="w14 w15 w16se w16cid w16 w16cex w16sdtdh wp14">
+<w:numbering xmlns:wpc="http://schemas.microsoft.com/office/word/2010/wordprocessingCanvas" xmlns:cx="http://schemas.microsoft.com/office/drawing/2014/chartex" xmlns:cx1="http://schemas.microsoft.com/office/drawing/2015/9/8/chartex" xmlns:cx2="http://schemas.microsoft.com/office/drawing/2015/10/21/chartex" xmlns:cx3="http://schemas.microsoft.com/office/drawing/2016/5/9/chartex" xmlns:cx4="http://schemas.microsoft.com/office/drawing/2016/5/10/chartex" xmlns:cx5="http://schemas.microsoft.com/office/drawing/2016/5/11/chartex" xmlns:cx6="http://schemas.microsoft.com/office/drawing/2016/5/12/chartex" xmlns:cx7="http://schemas.microsoft.com/office/drawing/2016/5/13/chartex" xmlns:cx8="http://schemas.microsoft.com/office/drawing/2016/5/14/chartex" xmlns:mc="http://schemas.openxmlformats.org/markup-compatibility/2006" xmlns:aink="http://schemas.microsoft.com/office/drawing/2016/ink" xmlns:am3d="http://schemas.microsoft.com/office/drawing/2017/model3d" xmlns:o="urn:schemas-microsoft-com:office:office" xmlns:oel="http://schemas.microsoft.com/office/2019/extlst" xmlns:r="http://schemas.openxmlformats.org/officeDocument/2006/relationships" xmlns:m="http://schemas.openxmlformats.org/officeDocument/2006/math" xmlns:v="urn:schemas-microsoft-com:vml" xmlns:wp14="http://schemas.microsoft.com/office/word/2010/wordprocessingDrawing" xmlns:wp="http://schemas.openxmlformats.org/drawingml/2006/wordprocessingDrawing" xmlns:w10="urn:schemas-microsoft-com:office:word" xmlns:w="http://schemas.openxmlformats.org/wordprocessingml/2006/main" xmlns:w14="http://schemas.microsoft.com/office/word/2010/wordml" xmlns:w15="http://schemas.microsoft.com/office/word/2012/wordml" xmlns:w16cex="http://schemas.microsoft.com/office/word/2018/wordml/cex" xmlns:w16cid="http://schemas.microsoft.com/office/word/2016/wordml/cid" xmlns:w16="http://schemas.microsoft.com/office/word/2018/wordml" xmlns:w16du="http://schemas.microsoft.com/office/word/2023/wordml/word16du" xmlns:w16sdtdh="http://schemas.microsoft.com/office/word/2020/wordml/sdtdatahash" xmlns:w16se="http://schemas.microsoft.com/office/word/2015/wordml/symex" xmlns:wpg="http://schemas.microsoft.com/office/word/2010/wordprocessingGroup" xmlns:wpi="http://schemas.microsoft.com/office/word/2010/wordprocessingInk" xmlns:wne="http://schemas.microsoft.com/office/word/2006/wordml" xmlns:wps="http://schemas.microsoft.com/office/word/2010/wordprocessingShape" mc:Ignorable="w14 w15 w16se w16cid w16 w16cex w16sdtdh wp14">
   <w:abstractNum w:abstractNumId="0" w15:restartNumberingAfterBreak="0">
     <w:nsid w:val="03480D80"/>
     <w:multiLevelType w:val="hybridMultilevel"/>

</xml_diff>

<commit_message>
Updated Problem Set 1 as a word document
</commit_message>
<xml_diff>
--- a/1_Sylabus/23_Sommer_Seminarplan_Politische_Pyschologie.docx
+++ b/1_Sylabus/23_Sommer_Seminarplan_Politische_Pyschologie.docx
@@ -122,6 +122,7 @@
           <w:szCs w:val="24"/>
         </w:rPr>
       </w:pPr>
+      <w:proofErr w:type="spellStart"/>
       <w:r>
         <w:rPr>
           <w:rFonts w:ascii="Times New Roman" w:hAnsi="Times New Roman"/>
@@ -138,6 +139,7 @@
         </w:rPr>
         <w:t>aße</w:t>
       </w:r>
+      <w:proofErr w:type="spellEnd"/>
       <w:r>
         <w:rPr>
           <w:rFonts w:ascii="Times New Roman" w:hAnsi="Times New Roman"/>
@@ -986,10 +988,10 @@
         <w:t xml:space="preserve">und </w:t>
       </w:r>
       <w:r>
-        <w:t xml:space="preserve"> </w:t>
-      </w:r>
-      <w:r>
-        <w:t>Anwendungsbereiche aus</w:t>
+        <w:t>Anwendungsbereiche</w:t>
+      </w:r>
+      <w:r>
+        <w:t xml:space="preserve"> aus</w:t>
       </w:r>
       <w:r>
         <w:t xml:space="preserve"> </w:t>
@@ -2217,19 +2219,34 @@
           <w:lang w:val="en-US"/>
         </w:rPr>
       </w:pPr>
-      <w:r>
-        <w:rPr>
-          <w:lang w:val="en-US"/>
-        </w:rPr>
-        <w:t>Sitzung 3</w:t>
-      </w:r>
-      <w:r>
-        <w:rPr>
-          <w:lang w:val="en-US"/>
-        </w:rPr>
-        <w:tab/>
+      <w:proofErr w:type="spellStart"/>
+      <w:r>
+        <w:rPr>
+          <w:lang w:val="en-US"/>
+        </w:rPr>
+        <w:t>Sitzung</w:t>
+      </w:r>
+      <w:proofErr w:type="spellEnd"/>
+      <w:r>
+        <w:rPr>
+          <w:lang w:val="en-US"/>
+        </w:rPr>
+        <w:t xml:space="preserve"> 3</w:t>
+      </w:r>
+      <w:r>
+        <w:rPr>
+          <w:lang w:val="en-US"/>
+        </w:rPr>
+        <w:tab/>
+      </w:r>
+      <w:proofErr w:type="spellStart"/>
+      <w:r>
+        <w:rPr>
+          <w:lang w:val="en-US"/>
+        </w:rPr>
         <w:t>Persönlichkeit</w:t>
       </w:r>
+      <w:proofErr w:type="spellEnd"/>
       <w:r>
         <w:rPr>
           <w:lang w:val="en-US"/>
@@ -2309,13 +2326,23 @@
           <w:lang w:val="en-US"/>
         </w:rPr>
       </w:pPr>
-      <w:r>
-        <w:rPr>
-          <w:i/>
-          <w:iCs/>
-          <w:lang w:val="en-US"/>
-        </w:rPr>
-        <w:t xml:space="preserve">Grundlagen Text </w:t>
+      <w:proofErr w:type="spellStart"/>
+      <w:r>
+        <w:rPr>
+          <w:i/>
+          <w:iCs/>
+          <w:lang w:val="en-US"/>
+        </w:rPr>
+        <w:t>Grundlagen</w:t>
+      </w:r>
+      <w:proofErr w:type="spellEnd"/>
+      <w:r>
+        <w:rPr>
+          <w:i/>
+          <w:iCs/>
+          <w:lang w:val="en-US"/>
+        </w:rPr>
+        <w:t xml:space="preserve"> Text </w:t>
       </w:r>
     </w:p>
     <w:p>
@@ -2559,6 +2586,7 @@
           <w:lang w:val="en-US"/>
         </w:rPr>
       </w:pPr>
+      <w:proofErr w:type="spellStart"/>
       <w:r>
         <w:rPr>
           <w:i/>
@@ -2566,15 +2594,52 @@
           <w:lang w:val="en-US"/>
         </w:rPr>
         <w:lastRenderedPageBreak/>
-        <w:t xml:space="preserve">Anwendung – </w:t>
-      </w:r>
-      <w:r>
-        <w:rPr>
-          <w:i/>
-          <w:iCs/>
-          <w:lang w:val="en-US"/>
-        </w:rPr>
-        <w:t xml:space="preserve">Politisches Verhalten </w:t>
+        <w:t>Anwendung</w:t>
+      </w:r>
+      <w:proofErr w:type="spellEnd"/>
+      <w:r>
+        <w:rPr>
+          <w:i/>
+          <w:iCs/>
+          <w:lang w:val="en-US"/>
+        </w:rPr>
+        <w:t xml:space="preserve"> – </w:t>
+      </w:r>
+      <w:proofErr w:type="spellStart"/>
+      <w:r>
+        <w:rPr>
+          <w:i/>
+          <w:iCs/>
+          <w:lang w:val="en-US"/>
+        </w:rPr>
+        <w:t>Politisches</w:t>
+      </w:r>
+      <w:proofErr w:type="spellEnd"/>
+      <w:r>
+        <w:rPr>
+          <w:i/>
+          <w:iCs/>
+          <w:lang w:val="en-US"/>
+        </w:rPr>
+        <w:t xml:space="preserve"> </w:t>
+      </w:r>
+      <w:proofErr w:type="spellStart"/>
+      <w:r>
+        <w:rPr>
+          <w:i/>
+          <w:iCs/>
+          <w:lang w:val="en-US"/>
+        </w:rPr>
+        <w:t>Verhalten</w:t>
+      </w:r>
+      <w:proofErr w:type="spellEnd"/>
+      <w:r>
+        <w:rPr>
+          <w:i/>
+          <w:iCs/>
+          <w:lang w:val="en-US"/>
+        </w:rPr>
+        <w:t xml:space="preserve"> </w:t>
       </w:r>
     </w:p>
     <w:p>
@@ -2593,21 +2658,123 @@
           <w:color w:val="000000"/>
           <w:lang w:val="en-US"/>
         </w:rPr>
-        <w:t xml:space="preserve">Schwartz, Shalom H., Gian Vittorio Caprara, Michele Vecchione, Paul Bain, Gabriel Bianchi, Maria Giovanna Caprara, Jan Cieciuch, et al. “Basic Personal Values Underlie and Give Coherence to Political Values: A Cross National Study in 15 Countries.” </w:t>
-      </w:r>
-      <w:r>
-        <w:rPr>
-          <w:i/>
-          <w:iCs/>
+        <w:t xml:space="preserve">Schwartz, Shalom H., Gian Vittorio </w:t>
+      </w:r>
+      <w:proofErr w:type="spellStart"/>
+      <w:r>
+        <w:rPr>
           <w:color w:val="000000"/>
-        </w:rPr>
-        <w:t>Political Behavior</w:t>
-      </w:r>
+          <w:lang w:val="en-US"/>
+        </w:rPr>
+        <w:t>Caprara</w:t>
+      </w:r>
+      <w:proofErr w:type="spellEnd"/>
       <w:r>
         <w:rPr>
           <w:color w:val="000000"/>
-        </w:rPr>
-        <w:t xml:space="preserve"> 36, no. 4 (December 1, 2014): 899–930.</w:t>
+          <w:lang w:val="en-US"/>
+        </w:rPr>
+        <w:t xml:space="preserve">, Michele </w:t>
+      </w:r>
+      <w:proofErr w:type="spellStart"/>
+      <w:r>
+        <w:rPr>
+          <w:color w:val="000000"/>
+          <w:lang w:val="en-US"/>
+        </w:rPr>
+        <w:t>Vecchione</w:t>
+      </w:r>
+      <w:proofErr w:type="spellEnd"/>
+      <w:r>
+        <w:rPr>
+          <w:color w:val="000000"/>
+          <w:lang w:val="en-US"/>
+        </w:rPr>
+        <w:t xml:space="preserve">, Paul Bain, Gabriel Bianchi, Maria Giovanna </w:t>
+      </w:r>
+      <w:proofErr w:type="spellStart"/>
+      <w:r>
+        <w:rPr>
+          <w:color w:val="000000"/>
+          <w:lang w:val="en-US"/>
+        </w:rPr>
+        <w:t>Caprara</w:t>
+      </w:r>
+      <w:proofErr w:type="spellEnd"/>
+      <w:r>
+        <w:rPr>
+          <w:color w:val="000000"/>
+          <w:lang w:val="en-US"/>
+        </w:rPr>
+        <w:t xml:space="preserve">, Jan </w:t>
+      </w:r>
+      <w:proofErr w:type="spellStart"/>
+      <w:r>
+        <w:rPr>
+          <w:color w:val="000000"/>
+          <w:lang w:val="en-US"/>
+        </w:rPr>
+        <w:t>Cieciuch</w:t>
+      </w:r>
+      <w:proofErr w:type="spellEnd"/>
+      <w:r>
+        <w:rPr>
+          <w:color w:val="000000"/>
+          <w:lang w:val="en-US"/>
+        </w:rPr>
+        <w:t xml:space="preserve">, et al. “Basic Personal Values Underlie and Give Coherence to Political Values: A Cross National Study in 15 Countries.” </w:t>
+      </w:r>
+      <w:r>
+        <w:rPr>
+          <w:i/>
+          <w:iCs/>
+          <w:color w:val="000000"/>
+        </w:rPr>
+        <w:t xml:space="preserve">Political </w:t>
+      </w:r>
+      <w:proofErr w:type="spellStart"/>
+      <w:r>
+        <w:rPr>
+          <w:i/>
+          <w:iCs/>
+          <w:color w:val="000000"/>
+        </w:rPr>
+        <w:t>Behavior</w:t>
+      </w:r>
+      <w:proofErr w:type="spellEnd"/>
+      <w:r>
+        <w:rPr>
+          <w:color w:val="000000"/>
+        </w:rPr>
+        <w:t xml:space="preserve"> 36, </w:t>
+      </w:r>
+      <w:proofErr w:type="spellStart"/>
+      <w:r>
+        <w:rPr>
+          <w:color w:val="000000"/>
+        </w:rPr>
+        <w:t>no</w:t>
+      </w:r>
+      <w:proofErr w:type="spellEnd"/>
+      <w:r>
+        <w:rPr>
+          <w:color w:val="000000"/>
+        </w:rPr>
+        <w:t>. 4 (</w:t>
+      </w:r>
+      <w:proofErr w:type="spellStart"/>
+      <w:r>
+        <w:rPr>
+          <w:color w:val="000000"/>
+        </w:rPr>
+        <w:t>December</w:t>
+      </w:r>
+      <w:proofErr w:type="spellEnd"/>
+      <w:r>
+        <w:rPr>
+          <w:color w:val="000000"/>
+        </w:rPr>
+        <w:t xml:space="preserve"> 1, 2014): 899–930.</w:t>
       </w:r>
       <w:hyperlink r:id="rId18" w:history="1">
         <w:r>
@@ -2662,32 +2829,92 @@
           <w:iCs/>
         </w:rPr>
       </w:pPr>
+      <w:proofErr w:type="spellStart"/>
       <w:r>
         <w:rPr>
           <w:color w:val="000000"/>
         </w:rPr>
-        <w:t xml:space="preserve">Davidov, Eldad, Bart Meulemann, Shalom H. Schwartz, and Peter Schmidt. </w:t>
-      </w:r>
+        <w:t>Davidov</w:t>
+      </w:r>
+      <w:proofErr w:type="spellEnd"/>
       <w:r>
         <w:rPr>
           <w:color w:val="000000"/>
+        </w:rPr>
+        <w:t xml:space="preserve">, </w:t>
+      </w:r>
+      <w:proofErr w:type="spellStart"/>
+      <w:r>
+        <w:rPr>
+          <w:color w:val="000000"/>
+        </w:rPr>
+        <w:t>Eldad</w:t>
+      </w:r>
+      <w:proofErr w:type="spellEnd"/>
+      <w:r>
+        <w:rPr>
+          <w:color w:val="000000"/>
+        </w:rPr>
+        <w:t xml:space="preserve">, Bart </w:t>
+      </w:r>
+      <w:proofErr w:type="spellStart"/>
+      <w:r>
+        <w:rPr>
+          <w:color w:val="000000"/>
+        </w:rPr>
+        <w:t>Meulemann</w:t>
+      </w:r>
+      <w:proofErr w:type="spellEnd"/>
+      <w:r>
+        <w:rPr>
+          <w:color w:val="000000"/>
+        </w:rPr>
+        <w:t xml:space="preserve">, Shalom H. Schwartz, and Peter Schmidt. </w:t>
+      </w:r>
+      <w:r>
+        <w:rPr>
+          <w:color w:val="000000"/>
           <w:lang w:val="en-US"/>
         </w:rPr>
         <w:t xml:space="preserve">“Individual Values, Cultural Embeddedness, and Anti-Immigration Sentiments: Explaining Differences in the Effect of Values on Attitudes toward Immigration across Europe.” </w:t>
       </w:r>
+      <w:proofErr w:type="spellStart"/>
       <w:r>
         <w:rPr>
           <w:i/>
           <w:iCs/>
           <w:color w:val="000000"/>
         </w:rPr>
-        <w:t>KZfSS Kölner Zeitschrift Für Soziologie Und Sozialpsychologie</w:t>
-      </w:r>
-      <w:r>
-        <w:rPr>
+        <w:t>KZfSS</w:t>
+      </w:r>
+      <w:proofErr w:type="spellEnd"/>
+      <w:r>
+        <w:rPr>
+          <w:i/>
+          <w:iCs/>
           <w:color w:val="000000"/>
         </w:rPr>
-        <w:t xml:space="preserve"> 66, no. 1 (September 1, 2014): 263–85.</w:t>
+        <w:t xml:space="preserve"> Kölner Zeitschrift Für Soziologie Und Sozialpsychologie</w:t>
+      </w:r>
+      <w:r>
+        <w:rPr>
+          <w:color w:val="000000"/>
+        </w:rPr>
+        <w:t xml:space="preserve"> 66, </w:t>
+      </w:r>
+      <w:proofErr w:type="spellStart"/>
+      <w:r>
+        <w:rPr>
+          <w:color w:val="000000"/>
+        </w:rPr>
+        <w:t>no</w:t>
+      </w:r>
+      <w:proofErr w:type="spellEnd"/>
+      <w:r>
+        <w:rPr>
+          <w:color w:val="000000"/>
+        </w:rPr>
+        <w:t>. 1 (September 1, 2014): 263–85.</w:t>
       </w:r>
       <w:hyperlink r:id="rId19" w:history="1">
         <w:r>
@@ -2725,24 +2952,34 @@
           <w:lang w:val="en-US"/>
         </w:rPr>
       </w:pPr>
-      <w:r>
-        <w:rPr>
-          <w:lang w:val="en-US"/>
-        </w:rPr>
-        <w:t>Sitzung 5</w:t>
-      </w:r>
-      <w:r>
-        <w:rPr>
-          <w:lang w:val="en-US"/>
-        </w:rPr>
-        <w:tab/>
-      </w:r>
+      <w:proofErr w:type="spellStart"/>
+      <w:r>
+        <w:rPr>
+          <w:lang w:val="en-US"/>
+        </w:rPr>
+        <w:t>Sitzung</w:t>
+      </w:r>
+      <w:proofErr w:type="spellEnd"/>
+      <w:r>
+        <w:rPr>
+          <w:lang w:val="en-US"/>
+        </w:rPr>
+        <w:t xml:space="preserve"> 5</w:t>
+      </w:r>
+      <w:r>
+        <w:rPr>
+          <w:lang w:val="en-US"/>
+        </w:rPr>
+        <w:tab/>
+      </w:r>
+      <w:proofErr w:type="spellStart"/>
       <w:r>
         <w:rPr>
           <w:lang w:val="en-US"/>
         </w:rPr>
         <w:t>Ideologie</w:t>
       </w:r>
+      <w:proofErr w:type="spellEnd"/>
       <w:r>
         <w:rPr>
           <w:lang w:val="en-US"/>
@@ -2828,13 +3065,23 @@
           <w:lang w:val="en-US"/>
         </w:rPr>
       </w:pPr>
-      <w:r>
-        <w:rPr>
-          <w:i/>
-          <w:iCs/>
-          <w:lang w:val="en-US"/>
-        </w:rPr>
-        <w:t xml:space="preserve">Grundlagen Text </w:t>
+      <w:proofErr w:type="spellStart"/>
+      <w:r>
+        <w:rPr>
+          <w:i/>
+          <w:iCs/>
+          <w:lang w:val="en-US"/>
+        </w:rPr>
+        <w:t>Grundlagen</w:t>
+      </w:r>
+      <w:proofErr w:type="spellEnd"/>
+      <w:r>
+        <w:rPr>
+          <w:i/>
+          <w:iCs/>
+          <w:lang w:val="en-US"/>
+        </w:rPr>
+        <w:t xml:space="preserve"> Text </w:t>
       </w:r>
     </w:p>
     <w:p>
@@ -2849,12 +3096,21 @@
           <w:lang w:val="en-US"/>
         </w:rPr>
       </w:pPr>
+      <w:proofErr w:type="spellStart"/>
       <w:r>
         <w:rPr>
           <w:color w:val="000000"/>
           <w:lang w:val="en-US"/>
         </w:rPr>
-        <w:t xml:space="preserve">Jost, John T., Christopher M. Federico, and Jaime L. Napier. “Political Ideology: Its Structure, Functions, and Elective Affinities.” </w:t>
+        <w:t>Jost</w:t>
+      </w:r>
+      <w:proofErr w:type="spellEnd"/>
+      <w:r>
+        <w:rPr>
+          <w:color w:val="000000"/>
+          <w:lang w:val="en-US"/>
+        </w:rPr>
+        <w:t xml:space="preserve">, John T., Christopher M. Federico, and Jaime L. Napier. “Political Ideology: Its Structure, Functions, and Elective Affinities.” </w:t>
       </w:r>
       <w:r>
         <w:rPr>
@@ -2940,12 +3196,37 @@
           <w:color w:val="000000"/>
         </w:rPr>
       </w:pPr>
+      <w:proofErr w:type="spellStart"/>
       <w:r>
         <w:rPr>
           <w:color w:val="000000"/>
           <w:lang w:val="de-DE"/>
         </w:rPr>
-        <w:t xml:space="preserve">Caprara, Gian Vittorio, Michele Vecchione, and Shalom H. Schwartz. </w:t>
+        <w:t>Caprara</w:t>
+      </w:r>
+      <w:proofErr w:type="spellEnd"/>
+      <w:r>
+        <w:rPr>
+          <w:color w:val="000000"/>
+          <w:lang w:val="de-DE"/>
+        </w:rPr>
+        <w:t xml:space="preserve">, Gian Vittorio, Michele </w:t>
+      </w:r>
+      <w:proofErr w:type="spellStart"/>
+      <w:r>
+        <w:rPr>
+          <w:color w:val="000000"/>
+          <w:lang w:val="de-DE"/>
+        </w:rPr>
+        <w:t>Vecchione</w:t>
+      </w:r>
+      <w:proofErr w:type="spellEnd"/>
+      <w:r>
+        <w:rPr>
+          <w:color w:val="000000"/>
+          <w:lang w:val="de-DE"/>
+        </w:rPr>
+        <w:t xml:space="preserve">, and Shalom H. Schwartz. </w:t>
       </w:r>
       <w:r>
         <w:rPr>
@@ -3020,8 +3301,13 @@
         <w:spacing w:before="100" w:beforeAutospacing="1" w:after="100" w:afterAutospacing="1"/>
         <w:ind w:left="706" w:hanging="706"/>
       </w:pPr>
-      <w:r>
-        <w:t xml:space="preserve">Duckitt, John, and Chris G. Sibley. </w:t>
+      <w:proofErr w:type="spellStart"/>
+      <w:r>
+        <w:t>Duckitt</w:t>
+      </w:r>
+      <w:proofErr w:type="spellEnd"/>
+      <w:r>
+        <w:t xml:space="preserve">, John, and Chris G. Sibley. </w:t>
       </w:r>
       <w:r>
         <w:rPr>
@@ -3030,7 +3316,15 @@
         <w:t xml:space="preserve">“Personality, Ideology, Prejudice, and Politics: A Dual-Process Motivational Model.” </w:t>
       </w:r>
       <w:r>
-        <w:t>Journal of Personality 78, no. 6 (2010): 1861–94. https://doi.org/10.1111/j.1467-6494.2010.00672.x.</w:t>
+        <w:t xml:space="preserve">Journal of Personality 78, </w:t>
+      </w:r>
+      <w:proofErr w:type="spellStart"/>
+      <w:r>
+        <w:t>no</w:t>
+      </w:r>
+      <w:proofErr w:type="spellEnd"/>
+      <w:r>
+        <w:t>. 6 (2010): 1861–94. https://doi.org/10.1111/j.1467-6494.2010.00672.x.</w:t>
       </w:r>
     </w:p>
     <w:p>
@@ -3123,7 +3417,21 @@
         <w:rPr>
           <w:lang w:val="en-US"/>
         </w:rPr>
-        <w:t xml:space="preserve">the Tidyverse - </w:t>
+        <w:t xml:space="preserve">the </w:t>
+      </w:r>
+      <w:proofErr w:type="spellStart"/>
+      <w:r>
+        <w:rPr>
+          <w:lang w:val="en-US"/>
+        </w:rPr>
+        <w:t>Tidyverse</w:t>
+      </w:r>
+      <w:proofErr w:type="spellEnd"/>
+      <w:r>
+        <w:rPr>
+          <w:lang w:val="en-US"/>
+        </w:rPr>
+        <w:t xml:space="preserve"> - </w:t>
       </w:r>
       <w:hyperlink r:id="rId22" w:history="1">
         <w:r>
@@ -3166,7 +3474,15 @@
         <w:tab/>
       </w:r>
       <w:r>
-        <w:t xml:space="preserve">ESS und Visualsierungen  </w:t>
+        <w:t xml:space="preserve">ESS und </w:t>
+      </w:r>
+      <w:proofErr w:type="spellStart"/>
+      <w:r>
+        <w:t>Visualsierungen</w:t>
+      </w:r>
+      <w:proofErr w:type="spellEnd"/>
+      <w:r>
+        <w:t xml:space="preserve">  </w:t>
       </w:r>
     </w:p>
     <w:p>
@@ -3302,7 +3618,21 @@
         <w:rPr>
           <w:lang w:val="en-US"/>
         </w:rPr>
-        <w:t xml:space="preserve">Brown, Rupert. “The Social Identity Approach: Appraising the Tajfellian Legacy.” </w:t>
+        <w:t xml:space="preserve">Brown, Rupert. “The Social Identity Approach: Appraising the </w:t>
+      </w:r>
+      <w:proofErr w:type="spellStart"/>
+      <w:r>
+        <w:rPr>
+          <w:lang w:val="en-US"/>
+        </w:rPr>
+        <w:t>Tajfellian</w:t>
+      </w:r>
+      <w:proofErr w:type="spellEnd"/>
+      <w:r>
+        <w:rPr>
+          <w:lang w:val="en-US"/>
+        </w:rPr>
+        <w:t xml:space="preserve"> Legacy.” </w:t>
       </w:r>
       <w:r>
         <w:rPr>
@@ -3428,12 +3758,21 @@
           <w:color w:val="000000"/>
         </w:rPr>
       </w:pPr>
+      <w:proofErr w:type="spellStart"/>
       <w:r>
         <w:rPr>
           <w:color w:val="000000"/>
           <w:lang w:val="de-DE"/>
         </w:rPr>
-        <w:t xml:space="preserve">Różycka-Tran, J. (2017). </w:t>
+        <w:t>Różycka</w:t>
+      </w:r>
+      <w:proofErr w:type="spellEnd"/>
+      <w:r>
+        <w:rPr>
+          <w:color w:val="000000"/>
+          <w:lang w:val="de-DE"/>
+        </w:rPr>
+        <w:t xml:space="preserve">-Tran, J. (2017). </w:t>
       </w:r>
       <w:r>
         <w:rPr>
@@ -3554,7 +3893,23 @@
           <w:color w:val="000000"/>
           <w:lang w:val="en-US"/>
         </w:rPr>
-        <w:t xml:space="preserve">Lau, Richard R./ Redlawsk, David P. (2001): Advantages and Disadvantages of Cognitive Heuristics in Political Decision Making. </w:t>
+        <w:t xml:space="preserve">Lau, Richard R./ </w:t>
+      </w:r>
+      <w:proofErr w:type="spellStart"/>
+      <w:r>
+        <w:rPr>
+          <w:color w:val="000000"/>
+          <w:lang w:val="en-US"/>
+        </w:rPr>
+        <w:t>Redlawsk</w:t>
+      </w:r>
+      <w:proofErr w:type="spellEnd"/>
+      <w:r>
+        <w:rPr>
+          <w:color w:val="000000"/>
+          <w:lang w:val="en-US"/>
+        </w:rPr>
+        <w:t xml:space="preserve">, David P. (2001): Advantages and Disadvantages of Cognitive Heuristics in Political Decision Making. </w:t>
       </w:r>
       <w:r>
         <w:rPr>
@@ -3576,35 +3931,89 @@
           <w:lang w:val="en-US"/>
         </w:rPr>
       </w:pPr>
-      <w:r>
-        <w:rPr>
-          <w:i/>
-          <w:iCs/>
-          <w:lang w:val="en-US"/>
-        </w:rPr>
-        <w:t xml:space="preserve">Anwendung – </w:t>
-      </w:r>
-      <w:r>
-        <w:rPr>
-          <w:i/>
-          <w:iCs/>
-          <w:lang w:val="en-US"/>
-        </w:rPr>
-        <w:t xml:space="preserve">Politisches Verhalten </w:t>
+      <w:proofErr w:type="spellStart"/>
+      <w:r>
+        <w:rPr>
+          <w:i/>
+          <w:iCs/>
+          <w:lang w:val="en-US"/>
+        </w:rPr>
+        <w:t>Anwendung</w:t>
+      </w:r>
+      <w:proofErr w:type="spellEnd"/>
+      <w:r>
+        <w:rPr>
+          <w:i/>
+          <w:iCs/>
+          <w:lang w:val="en-US"/>
+        </w:rPr>
+        <w:t xml:space="preserve"> – </w:t>
+      </w:r>
+      <w:proofErr w:type="spellStart"/>
+      <w:r>
+        <w:rPr>
+          <w:i/>
+          <w:iCs/>
+          <w:lang w:val="en-US"/>
+        </w:rPr>
+        <w:t>Politisches</w:t>
+      </w:r>
+      <w:proofErr w:type="spellEnd"/>
+      <w:r>
+        <w:rPr>
+          <w:i/>
+          <w:iCs/>
+          <w:lang w:val="en-US"/>
+        </w:rPr>
+        <w:t xml:space="preserve"> </w:t>
+      </w:r>
+      <w:proofErr w:type="spellStart"/>
+      <w:r>
+        <w:rPr>
+          <w:i/>
+          <w:iCs/>
+          <w:lang w:val="en-US"/>
+        </w:rPr>
+        <w:t>Verhalten</w:t>
+      </w:r>
+      <w:proofErr w:type="spellEnd"/>
+      <w:r>
+        <w:rPr>
+          <w:i/>
+          <w:iCs/>
+          <w:lang w:val="en-US"/>
+        </w:rPr>
+        <w:t xml:space="preserve"> </w:t>
       </w:r>
     </w:p>
     <w:p>
       <w:pPr>
         <w:ind w:left="480" w:hanging="480"/>
       </w:pPr>
-      <w:r>
-        <w:rPr>
-          <w:lang w:val="en-US"/>
-        </w:rPr>
-        <w:t xml:space="preserve">Redlawsk, David P. (2004): What Voters Do. Information Search During Election Campaigns. </w:t>
-      </w:r>
-      <w:r>
-        <w:t>In: Political Psychology 25(4): pp. 595-610.</w:t>
+      <w:proofErr w:type="spellStart"/>
+      <w:r>
+        <w:rPr>
+          <w:lang w:val="en-US"/>
+        </w:rPr>
+        <w:t>Redlawsk</w:t>
+      </w:r>
+      <w:proofErr w:type="spellEnd"/>
+      <w:r>
+        <w:rPr>
+          <w:lang w:val="en-US"/>
+        </w:rPr>
+        <w:t xml:space="preserve">, David P. (2004): What Voters Do. Information Search During Election Campaigns. </w:t>
+      </w:r>
+      <w:r>
+        <w:t xml:space="preserve">In: Political </w:t>
+      </w:r>
+      <w:proofErr w:type="spellStart"/>
+      <w:r>
+        <w:t>Psychology</w:t>
+      </w:r>
+      <w:proofErr w:type="spellEnd"/>
+      <w:r>
+        <w:t xml:space="preserve"> 25(4): pp. 595-610.</w:t>
       </w:r>
     </w:p>
     <w:p>
@@ -3706,16 +4115,24 @@
         </w:rPr>
         <w:t xml:space="preserve"> </w:t>
       </w:r>
+      <w:proofErr w:type="spellStart"/>
       <w:r>
         <w:rPr>
           <w:lang w:val="en-GB"/>
         </w:rPr>
-        <w:t xml:space="preserve">Sitzung </w:t>
-      </w:r>
+        <w:t>Sitzung</w:t>
+      </w:r>
+      <w:proofErr w:type="spellEnd"/>
       <w:r>
         <w:rPr>
           <w:lang w:val="en-GB"/>
         </w:rPr>
+        <w:t xml:space="preserve"> </w:t>
+      </w:r>
+      <w:r>
+        <w:rPr>
+          <w:lang w:val="en-GB"/>
+        </w:rPr>
         <w:t>9</w:t>
       </w:r>
       <w:r>
@@ -3723,8 +4140,15 @@
           <w:lang w:val="en-GB"/>
         </w:rPr>
         <w:tab/>
+      </w:r>
+      <w:proofErr w:type="spellStart"/>
+      <w:r>
+        <w:rPr>
+          <w:lang w:val="en-GB"/>
+        </w:rPr>
         <w:t>Emotionen</w:t>
       </w:r>
+      <w:proofErr w:type="spellEnd"/>
       <w:r>
         <w:rPr>
           <w:lang w:val="en-GB"/>
@@ -3800,13 +4224,23 @@
           <w:lang w:val="en-GB"/>
         </w:rPr>
       </w:pPr>
+      <w:proofErr w:type="spellStart"/>
       <w:r>
         <w:rPr>
           <w:i/>
           <w:iCs/>
           <w:lang w:val="en-GB"/>
         </w:rPr>
-        <w:t xml:space="preserve">Grundlagen Text </w:t>
+        <w:t>Grundlagen</w:t>
+      </w:r>
+      <w:proofErr w:type="spellEnd"/>
+      <w:r>
+        <w:rPr>
+          <w:i/>
+          <w:iCs/>
+          <w:lang w:val="en-GB"/>
+        </w:rPr>
+        <w:t xml:space="preserve"> Text </w:t>
       </w:r>
     </w:p>
     <w:p>
@@ -3873,21 +4307,59 @@
           <w:lang w:val="en-GB"/>
         </w:rPr>
       </w:pPr>
+      <w:proofErr w:type="spellStart"/>
       <w:r>
         <w:rPr>
           <w:i/>
           <w:iCs/>
           <w:lang w:val="en-GB"/>
         </w:rPr>
-        <w:t xml:space="preserve">Anwendung – </w:t>
-      </w:r>
+        <w:t>Anwendung</w:t>
+      </w:r>
+      <w:proofErr w:type="spellEnd"/>
       <w:r>
         <w:rPr>
           <w:i/>
           <w:iCs/>
           <w:lang w:val="en-GB"/>
         </w:rPr>
-        <w:t xml:space="preserve">Politisches Verhalten </w:t>
+        <w:t xml:space="preserve"> – </w:t>
+      </w:r>
+      <w:proofErr w:type="spellStart"/>
+      <w:r>
+        <w:rPr>
+          <w:i/>
+          <w:iCs/>
+          <w:lang w:val="en-GB"/>
+        </w:rPr>
+        <w:t>Politisches</w:t>
+      </w:r>
+      <w:proofErr w:type="spellEnd"/>
+      <w:r>
+        <w:rPr>
+          <w:i/>
+          <w:iCs/>
+          <w:lang w:val="en-GB"/>
+        </w:rPr>
+        <w:t xml:space="preserve"> </w:t>
+      </w:r>
+      <w:proofErr w:type="spellStart"/>
+      <w:r>
+        <w:rPr>
+          <w:i/>
+          <w:iCs/>
+          <w:lang w:val="en-GB"/>
+        </w:rPr>
+        <w:t>Verhalten</w:t>
+      </w:r>
+      <w:proofErr w:type="spellEnd"/>
+      <w:r>
+        <w:rPr>
+          <w:i/>
+          <w:iCs/>
+          <w:lang w:val="en-GB"/>
+        </w:rPr>
+        <w:t xml:space="preserve"> </w:t>
       </w:r>
     </w:p>
     <w:p>
@@ -3980,10 +4452,32 @@
         <w:rPr>
           <w:lang w:val="en-US"/>
         </w:rPr>
-        <w:t xml:space="preserve">Small, Deborah A.; Lerner, Jennifer S.; Fischhoff, Baruch (2006): Emotion Priming and Attributions for Terrorism: Americans' Reactions in a National Field Experiment. </w:t>
-      </w:r>
-      <w:r>
-        <w:t>In: Political Psychology 27 (2), S. 289–298.</w:t>
+        <w:t xml:space="preserve">Small, Deborah A.; Lerner, Jennifer S.; </w:t>
+      </w:r>
+      <w:proofErr w:type="spellStart"/>
+      <w:r>
+        <w:rPr>
+          <w:lang w:val="en-US"/>
+        </w:rPr>
+        <w:t>Fischhoff</w:t>
+      </w:r>
+      <w:proofErr w:type="spellEnd"/>
+      <w:r>
+        <w:rPr>
+          <w:lang w:val="en-US"/>
+        </w:rPr>
+        <w:t xml:space="preserve">, Baruch (2006): Emotion Priming and Attributions for Terrorism: Americans' Reactions in a National Field Experiment. </w:t>
+      </w:r>
+      <w:r>
+        <w:t xml:space="preserve">In: Political </w:t>
+      </w:r>
+      <w:proofErr w:type="spellStart"/>
+      <w:r>
+        <w:t>Psychology</w:t>
+      </w:r>
+      <w:proofErr w:type="spellEnd"/>
+      <w:r>
+        <w:t xml:space="preserve"> 27 (2), S. 289–298.</w:t>
       </w:r>
     </w:p>
     <w:p>
@@ -4143,6 +4637,7 @@
         <w:suppressAutoHyphens w:val="0"/>
         <w:spacing w:before="100" w:beforeAutospacing="1" w:after="100" w:afterAutospacing="1"/>
         <w:ind w:left="480" w:hanging="480"/>
+        <w:jc w:val="center"/>
       </w:pPr>
       <w:r>
         <w:t>Vorstellung der Datenpräsentationen</w:t>
@@ -4210,7 +4705,20 @@
         <w:suppressAutoHyphens w:val="0"/>
         <w:spacing w:before="100" w:beforeAutospacing="1" w:after="100" w:afterAutospacing="1"/>
         <w:ind w:left="480" w:hanging="480"/>
-      </w:pPr>
+        <w:jc w:val="center"/>
+      </w:pPr>
+      <w:r>
+        <w:t xml:space="preserve">Bitte </w:t>
+      </w:r>
+      <w:r>
+        <w:t>schickt mir vorher eine Vorabversion des Exposees</w:t>
+      </w:r>
+      <w:r>
+        <w:t xml:space="preserve"> </w:t>
+      </w:r>
+      <w:r>
+        <w:t xml:space="preserve">zu. </w:t>
+      </w:r>
     </w:p>
     <w:sectPr>
       <w:footerReference w:type="default" r:id="rId28"/>

</xml_diff>